<commit_message>
limiations + key differentiators
</commit_message>
<xml_diff>
--- a/docs/related work.docx
+++ b/docs/related work.docx
@@ -269,27 +269,14 @@
       <w:r>
         <w:t xml:space="preserve">Figure </w:t>
       </w:r>
-      <w:r>
-        <w:fldChar w:fldCharType="begin"/>
-      </w:r>
-      <w:r>
-        <w:instrText xml:space="preserve"> SEQ Figure \* ARABIC </w:instrText>
-      </w:r>
-      <w:r>
-        <w:fldChar w:fldCharType="separate"/>
-      </w:r>
-      <w:r>
-        <w:rPr>
-          <w:noProof/>
-        </w:rPr>
-        <w:t>1</w:t>
-      </w:r>
-      <w:r>
-        <w:rPr>
-          <w:noProof/>
-        </w:rPr>
-        <w:fldChar w:fldCharType="end"/>
-      </w:r>
+      <w:fldSimple w:instr=" SEQ Figure \* ARABIC ">
+        <w:r>
+          <w:rPr>
+            <w:noProof/>
+          </w:rPr>
+          <w:t>1</w:t>
+        </w:r>
+      </w:fldSimple>
       <w:r>
         <w:t xml:space="preserve">: </w:t>
       </w:r>
@@ -363,27 +350,14 @@
       <w:r>
         <w:t xml:space="preserve">Figure </w:t>
       </w:r>
-      <w:r>
-        <w:fldChar w:fldCharType="begin"/>
-      </w:r>
-      <w:r>
-        <w:instrText xml:space="preserve"> SEQ Figure \* ARABIC </w:instrText>
-      </w:r>
-      <w:r>
-        <w:fldChar w:fldCharType="separate"/>
-      </w:r>
-      <w:r>
-        <w:rPr>
-          <w:noProof/>
-        </w:rPr>
-        <w:t>2</w:t>
-      </w:r>
-      <w:r>
-        <w:rPr>
-          <w:noProof/>
-        </w:rPr>
-        <w:fldChar w:fldCharType="end"/>
-      </w:r>
+      <w:fldSimple w:instr=" SEQ Figure \* ARABIC ">
+        <w:r>
+          <w:rPr>
+            <w:noProof/>
+          </w:rPr>
+          <w:t>2</w:t>
+        </w:r>
+      </w:fldSimple>
       <w:r>
         <w:t xml:space="preserve">: </w:t>
       </w:r>
@@ -456,27 +430,14 @@
       <w:r>
         <w:t xml:space="preserve">Figure </w:t>
       </w:r>
-      <w:r>
-        <w:fldChar w:fldCharType="begin"/>
-      </w:r>
-      <w:r>
-        <w:instrText xml:space="preserve"> SEQ Figure \* ARABIC </w:instrText>
-      </w:r>
-      <w:r>
-        <w:fldChar w:fldCharType="separate"/>
-      </w:r>
-      <w:r>
-        <w:rPr>
-          <w:noProof/>
-        </w:rPr>
-        <w:t>3</w:t>
-      </w:r>
-      <w:r>
-        <w:rPr>
-          <w:noProof/>
-        </w:rPr>
-        <w:fldChar w:fldCharType="end"/>
-      </w:r>
+      <w:fldSimple w:instr=" SEQ Figure \* ARABIC ">
+        <w:r>
+          <w:rPr>
+            <w:noProof/>
+          </w:rPr>
+          <w:t>3</w:t>
+        </w:r>
+      </w:fldSimple>
       <w:r>
         <w:t xml:space="preserve">: </w:t>
       </w:r>
@@ -7454,1109 +7415,15 @@
     </w:p>
     <w:p>
       <w:pPr>
-        <w:pStyle w:val="berschrift1"/>
-        <w:rPr>
-          <w:rFonts w:eastAsia="Times New Roman"/>
-          <w:lang w:val="de-DE"/>
-        </w:rPr>
-      </w:pPr>
-      <w:proofErr w:type="spellStart"/>
-      <w:r>
-        <w:rPr>
-          <w:rFonts w:eastAsia="Times New Roman"/>
-          <w:lang w:val="de-DE"/>
-        </w:rPr>
-        <w:t>Conversational</w:t>
-      </w:r>
-      <w:proofErr w:type="spellEnd"/>
-      <w:r>
-        <w:rPr>
-          <w:rFonts w:eastAsia="Times New Roman"/>
-          <w:lang w:val="de-DE"/>
-        </w:rPr>
-        <w:t xml:space="preserve"> </w:t>
-      </w:r>
-      <w:proofErr w:type="spellStart"/>
-      <w:r>
-        <w:rPr>
-          <w:rFonts w:eastAsia="Times New Roman"/>
-          <w:lang w:val="de-DE"/>
-        </w:rPr>
-        <w:t>Agents</w:t>
-      </w:r>
-      <w:proofErr w:type="spellEnd"/>
-    </w:p>
-    <w:p>
-      <w:pPr>
         <w:pStyle w:val="berschrift3"/>
         <w:rPr>
           <w:lang w:val="de-DE"/>
         </w:rPr>
       </w:pPr>
-      <w:proofErr w:type="spellStart"/>
-      <w:r>
-        <w:rPr>
-          <w:lang w:val="de-DE"/>
-        </w:rPr>
-        <w:t>History</w:t>
-      </w:r>
-      <w:proofErr w:type="spellEnd"/>
-      <w:r>
-        <w:rPr>
-          <w:lang w:val="de-DE"/>
-        </w:rPr>
-        <w:t xml:space="preserve"> und </w:t>
-      </w:r>
-      <w:r>
-        <w:rPr>
-          <w:lang w:val="de-DE"/>
-        </w:rPr>
-        <w:t xml:space="preserve">Einordnung </w:t>
-      </w:r>
-    </w:p>
-    <w:p>
-      <w:pPr>
-        <w:pStyle w:val="Listenabsatz"/>
-        <w:numPr>
-          <w:ilvl w:val="0"/>
-          <w:numId w:val="2"/>
-        </w:numPr>
-        <w:rPr>
-          <w:lang w:val="de-DE"/>
-        </w:rPr>
-      </w:pPr>
-      <w:proofErr w:type="spellStart"/>
-      <w:r>
-        <w:rPr>
-          <w:lang w:val="de-DE"/>
-        </w:rPr>
-        <w:t>History</w:t>
-      </w:r>
-      <w:proofErr w:type="spellEnd"/>
-      <w:r>
-        <w:rPr>
-          <w:lang w:val="de-DE"/>
-        </w:rPr>
-        <w:t xml:space="preserve"> </w:t>
-      </w:r>
-    </w:p>
-    <w:p>
-      <w:pPr>
-        <w:pStyle w:val="Listenabsatz"/>
-        <w:numPr>
-          <w:ilvl w:val="0"/>
-          <w:numId w:val="2"/>
-        </w:numPr>
-        <w:rPr>
-          <w:lang w:val="de-DE"/>
-        </w:rPr>
-      </w:pPr>
-      <w:r>
-        <w:rPr>
-          <w:lang w:val="de-DE"/>
-        </w:rPr>
-        <w:t>Wie werden Cas eingeordnet/ klassifiziert</w:t>
-      </w:r>
-    </w:p>
-    <w:p>
-      <w:pPr>
-        <w:pStyle w:val="Listenabsatz"/>
-        <w:numPr>
-          <w:ilvl w:val="0"/>
-          <w:numId w:val="2"/>
-        </w:numPr>
-        <w:rPr>
-          <w:lang w:val="de-DE"/>
-        </w:rPr>
-      </w:pPr>
-      <w:r>
-        <w:rPr>
-          <w:lang w:val="de-DE"/>
-        </w:rPr>
-        <w:t>Welche Arten von Cas gibt’s</w:t>
-      </w:r>
-    </w:p>
-    <w:p>
-      <w:pPr>
-        <w:pStyle w:val="Listenabsatz"/>
-        <w:numPr>
-          <w:ilvl w:val="0"/>
-          <w:numId w:val="2"/>
-        </w:numPr>
-        <w:rPr>
-          <w:lang w:val="de-DE"/>
-        </w:rPr>
-      </w:pPr>
-      <w:r>
-        <w:rPr>
-          <w:lang w:val="de-DE"/>
-        </w:rPr>
-        <w:t>In welchen Kontexten werden sie angewandt</w:t>
-      </w:r>
-    </w:p>
-    <w:p>
-      <w:pPr>
-        <w:rPr>
-          <w:lang w:val="de-DE"/>
-        </w:rPr>
-      </w:pPr>
-    </w:p>
-    <w:p>
-      <w:pPr>
-        <w:pStyle w:val="Listenabsatz"/>
-        <w:numPr>
-          <w:ilvl w:val="0"/>
-          <w:numId w:val="2"/>
-        </w:numPr>
-        <w:rPr>
-          <w:lang w:val="de-DE"/>
-        </w:rPr>
-      </w:pPr>
-      <w:proofErr w:type="spellStart"/>
-      <w:r>
-        <w:rPr>
-          <w:lang w:val="de-DE"/>
-        </w:rPr>
-        <w:t>Conversational</w:t>
-      </w:r>
-      <w:proofErr w:type="spellEnd"/>
-      <w:r>
-        <w:rPr>
-          <w:lang w:val="de-DE"/>
-        </w:rPr>
-        <w:t xml:space="preserve"> </w:t>
-      </w:r>
-      <w:proofErr w:type="spellStart"/>
-      <w:r>
-        <w:rPr>
-          <w:lang w:val="de-DE"/>
-        </w:rPr>
-        <w:t>agents</w:t>
-      </w:r>
-      <w:proofErr w:type="spellEnd"/>
-      <w:r>
-        <w:rPr>
-          <w:lang w:val="de-DE"/>
-        </w:rPr>
-        <w:t xml:space="preserve"> sind mittlerweile </w:t>
-      </w:r>
-      <w:proofErr w:type="spellStart"/>
-      <w:r>
-        <w:rPr>
-          <w:lang w:val="de-DE"/>
-        </w:rPr>
-        <w:t>ubiquitous</w:t>
-      </w:r>
-      <w:proofErr w:type="spellEnd"/>
-      <w:r>
-        <w:rPr>
-          <w:lang w:val="de-DE"/>
-        </w:rPr>
-        <w:t xml:space="preserve">. </w:t>
-      </w:r>
-    </w:p>
-    <w:p>
-      <w:pPr>
-        <w:pStyle w:val="Listenabsatz"/>
-        <w:numPr>
-          <w:ilvl w:val="0"/>
-          <w:numId w:val="2"/>
-        </w:numPr>
-        <w:rPr>
-          <w:lang w:val="de-DE"/>
-        </w:rPr>
-      </w:pPr>
-      <w:r>
-        <w:rPr>
-          <w:lang w:val="de-DE"/>
-        </w:rPr>
-        <w:t xml:space="preserve">Sie kommen in unterschiedlichen Ausführungen und die </w:t>
-      </w:r>
-      <w:proofErr w:type="spellStart"/>
-      <w:r>
-        <w:rPr>
-          <w:lang w:val="de-DE"/>
-        </w:rPr>
-        <w:t>bezeichung</w:t>
-      </w:r>
-      <w:proofErr w:type="spellEnd"/>
-      <w:r>
-        <w:rPr>
-          <w:lang w:val="de-DE"/>
-        </w:rPr>
-        <w:t xml:space="preserve"> in der Literatur und Media ist sehr inkonsistent.</w:t>
-      </w:r>
-      <w:r>
-        <w:rPr>
-          <w:lang w:val="de-DE"/>
-        </w:rPr>
-        <w:t xml:space="preserve"> </w:t>
-      </w:r>
-      <w:proofErr w:type="spellStart"/>
-      <w:r>
-        <w:rPr>
-          <w:lang w:val="de-DE"/>
-        </w:rPr>
-        <w:t>Nichtsdestotrz</w:t>
-      </w:r>
-      <w:proofErr w:type="spellEnd"/>
-      <w:r>
-        <w:rPr>
-          <w:lang w:val="de-DE"/>
-        </w:rPr>
-        <w:t xml:space="preserve"> lassen sich derartige System </w:t>
-      </w:r>
-      <w:r>
-        <w:rPr>
-          <w:lang w:val="de-DE"/>
-        </w:rPr>
-        <w:t xml:space="preserve">einteilen: </w:t>
-      </w:r>
-      <w:r>
-        <w:rPr>
-          <w:lang w:val="de-DE"/>
-        </w:rPr>
-        <w:t xml:space="preserve">Chatbot, Question </w:t>
-      </w:r>
-      <w:proofErr w:type="spellStart"/>
-      <w:r>
-        <w:rPr>
-          <w:lang w:val="de-DE"/>
-        </w:rPr>
-        <w:t>answering</w:t>
-      </w:r>
-      <w:proofErr w:type="spellEnd"/>
-      <w:r>
-        <w:rPr>
-          <w:lang w:val="de-DE"/>
-        </w:rPr>
-        <w:t xml:space="preserve"> </w:t>
-      </w:r>
-      <w:proofErr w:type="spellStart"/>
-      <w:r>
-        <w:rPr>
-          <w:lang w:val="de-DE"/>
-        </w:rPr>
-        <w:t>system</w:t>
-      </w:r>
-      <w:proofErr w:type="spellEnd"/>
-      <w:r>
-        <w:rPr>
-          <w:lang w:val="de-DE"/>
-        </w:rPr>
-        <w:t xml:space="preserve">, </w:t>
-      </w:r>
-      <w:proofErr w:type="spellStart"/>
-      <w:r>
-        <w:rPr>
-          <w:lang w:val="de-DE"/>
-        </w:rPr>
-        <w:t>Dialogue</w:t>
-      </w:r>
-      <w:proofErr w:type="spellEnd"/>
-      <w:r>
-        <w:rPr>
-          <w:lang w:val="de-DE"/>
-        </w:rPr>
-        <w:t xml:space="preserve"> System. </w:t>
-      </w:r>
-      <w:r>
-        <w:rPr>
-          <w:lang w:val="de-DE"/>
-        </w:rPr>
-        <w:t xml:space="preserve">In dieser Arbeit wird der Begriff </w:t>
-      </w:r>
-      <w:proofErr w:type="spellStart"/>
-      <w:r>
-        <w:rPr>
-          <w:lang w:val="de-DE"/>
-        </w:rPr>
-        <w:t>Conversational</w:t>
-      </w:r>
-      <w:proofErr w:type="spellEnd"/>
-      <w:r>
-        <w:rPr>
-          <w:lang w:val="de-DE"/>
-        </w:rPr>
-        <w:t xml:space="preserve"> Agent verwendet, </w:t>
-      </w:r>
-      <w:r>
-        <w:rPr>
-          <w:lang w:val="de-DE"/>
-        </w:rPr>
-        <w:t xml:space="preserve">und kombiniert damit alle solche </w:t>
-      </w:r>
-      <w:proofErr w:type="spellStart"/>
-      <w:r>
-        <w:rPr>
-          <w:lang w:val="de-DE"/>
-        </w:rPr>
-        <w:t>systeme</w:t>
-      </w:r>
-      <w:proofErr w:type="spellEnd"/>
-      <w:r>
-        <w:rPr>
-          <w:lang w:val="de-DE"/>
-        </w:rPr>
-        <w:t xml:space="preserve">, die eine alternative zu traditionellen Methoden für </w:t>
-      </w:r>
-      <w:proofErr w:type="spellStart"/>
-      <w:r>
-        <w:rPr>
-          <w:lang w:val="de-DE"/>
-        </w:rPr>
-        <w:t>menschen</w:t>
-      </w:r>
-      <w:proofErr w:type="spellEnd"/>
-      <w:r>
-        <w:rPr>
-          <w:lang w:val="de-DE"/>
-        </w:rPr>
-        <w:t xml:space="preserve"> </w:t>
-      </w:r>
-      <w:proofErr w:type="spellStart"/>
-      <w:r>
-        <w:rPr>
-          <w:lang w:val="de-DE"/>
-        </w:rPr>
-        <w:t>to</w:t>
-      </w:r>
-      <w:proofErr w:type="spellEnd"/>
-      <w:r>
-        <w:rPr>
-          <w:lang w:val="de-DE"/>
-        </w:rPr>
-        <w:t xml:space="preserve"> </w:t>
-      </w:r>
-      <w:proofErr w:type="spellStart"/>
-      <w:r>
-        <w:rPr>
-          <w:lang w:val="de-DE"/>
-        </w:rPr>
-        <w:t>seek</w:t>
-      </w:r>
-      <w:proofErr w:type="spellEnd"/>
-      <w:r>
-        <w:rPr>
-          <w:lang w:val="de-DE"/>
-        </w:rPr>
-        <w:t xml:space="preserve"> </w:t>
-      </w:r>
-      <w:proofErr w:type="spellStart"/>
-      <w:r>
-        <w:rPr>
-          <w:lang w:val="de-DE"/>
-        </w:rPr>
-        <w:t>for</w:t>
-      </w:r>
-      <w:proofErr w:type="spellEnd"/>
-      <w:r>
-        <w:rPr>
-          <w:lang w:val="de-DE"/>
-        </w:rPr>
-        <w:t xml:space="preserve"> </w:t>
-      </w:r>
-      <w:proofErr w:type="spellStart"/>
-      <w:r>
-        <w:rPr>
-          <w:lang w:val="de-DE"/>
-        </w:rPr>
-        <w:t>information</w:t>
-      </w:r>
-      <w:proofErr w:type="spellEnd"/>
-      <w:r>
-        <w:rPr>
-          <w:lang w:val="de-DE"/>
-        </w:rPr>
-        <w:t xml:space="preserve"> bieten, indem sie die </w:t>
-      </w:r>
-      <w:proofErr w:type="gramStart"/>
-      <w:r>
-        <w:rPr>
-          <w:lang w:val="de-DE"/>
-        </w:rPr>
-        <w:t>suche</w:t>
-      </w:r>
-      <w:proofErr w:type="gramEnd"/>
-      <w:r>
-        <w:rPr>
-          <w:lang w:val="de-DE"/>
-        </w:rPr>
-        <w:t xml:space="preserve"> mehr </w:t>
-      </w:r>
-      <w:proofErr w:type="spellStart"/>
-      <w:r>
-        <w:rPr>
-          <w:lang w:val="de-DE"/>
-        </w:rPr>
-        <w:t>conversational</w:t>
-      </w:r>
-      <w:proofErr w:type="spellEnd"/>
-      <w:r>
-        <w:rPr>
-          <w:lang w:val="de-DE"/>
-        </w:rPr>
-        <w:t xml:space="preserve"> machen</w:t>
-      </w:r>
-    </w:p>
-    <w:p>
-      <w:pPr>
-        <w:pStyle w:val="Listenabsatz"/>
-        <w:numPr>
-          <w:ilvl w:val="0"/>
-          <w:numId w:val="2"/>
-        </w:numPr>
-        <w:rPr>
-          <w:lang w:val="de-DE"/>
-        </w:rPr>
-      </w:pPr>
-      <w:proofErr w:type="spellStart"/>
-      <w:r>
-        <w:rPr>
-          <w:lang w:val="de-DE"/>
-        </w:rPr>
-        <w:t>Conv</w:t>
-      </w:r>
-      <w:proofErr w:type="spellEnd"/>
-      <w:r>
-        <w:rPr>
-          <w:lang w:val="de-DE"/>
-        </w:rPr>
-        <w:t xml:space="preserve">. </w:t>
-      </w:r>
-      <w:proofErr w:type="spellStart"/>
-      <w:r>
-        <w:rPr>
-          <w:lang w:val="de-DE"/>
-        </w:rPr>
-        <w:t>Agents</w:t>
-      </w:r>
-      <w:proofErr w:type="spellEnd"/>
-      <w:r>
-        <w:rPr>
-          <w:lang w:val="de-DE"/>
-        </w:rPr>
-        <w:t xml:space="preserve"> existieren schon länger und haben ihren Anfang mit ELIZA. </w:t>
-      </w:r>
-    </w:p>
-    <w:p>
-      <w:pPr>
-        <w:pStyle w:val="Listenabsatz"/>
-        <w:numPr>
-          <w:ilvl w:val="0"/>
-          <w:numId w:val="2"/>
-        </w:numPr>
-        <w:rPr>
-          <w:lang w:val="de-DE"/>
-        </w:rPr>
-      </w:pPr>
-      <w:r>
-        <w:rPr>
-          <w:lang w:val="de-DE"/>
-        </w:rPr>
-        <w:t xml:space="preserve">Frühere Ansätze basierten auf </w:t>
-      </w:r>
-      <w:proofErr w:type="spellStart"/>
-      <w:r>
-        <w:rPr>
-          <w:lang w:val="de-DE"/>
-        </w:rPr>
-        <w:t>handgecrafteten</w:t>
-      </w:r>
-      <w:proofErr w:type="spellEnd"/>
-      <w:r>
-        <w:rPr>
-          <w:lang w:val="de-DE"/>
-        </w:rPr>
-        <w:t xml:space="preserve"> Regeln, und heute </w:t>
-      </w:r>
-      <w:proofErr w:type="spellStart"/>
-      <w:r>
-        <w:rPr>
-          <w:lang w:val="de-DE"/>
-        </w:rPr>
-        <w:t>haupsächlich</w:t>
-      </w:r>
-      <w:proofErr w:type="spellEnd"/>
-      <w:r>
-        <w:rPr>
-          <w:lang w:val="de-DE"/>
-        </w:rPr>
-        <w:t xml:space="preserve"> neuronale Netze (wie bspw. BERT, was in </w:t>
-      </w:r>
-      <w:proofErr w:type="spellStart"/>
-      <w:r>
-        <w:rPr>
-          <w:lang w:val="de-DE"/>
-        </w:rPr>
-        <w:t>Section</w:t>
-      </w:r>
-      <w:proofErr w:type="spellEnd"/>
-      <w:r>
-        <w:rPr>
-          <w:lang w:val="de-DE"/>
-        </w:rPr>
-        <w:t xml:space="preserve"> … behandelt wird)</w:t>
-      </w:r>
-    </w:p>
-    <w:p>
-      <w:pPr>
-        <w:pStyle w:val="Listenabsatz"/>
-        <w:numPr>
-          <w:ilvl w:val="0"/>
-          <w:numId w:val="2"/>
-        </w:numPr>
-        <w:rPr>
-          <w:lang w:val="de-DE"/>
-        </w:rPr>
-      </w:pPr>
-      <w:r>
-        <w:rPr>
-          <w:lang w:val="de-DE"/>
-        </w:rPr>
-        <w:t xml:space="preserve">Während Cas open </w:t>
-      </w:r>
-      <w:proofErr w:type="spellStart"/>
-      <w:r>
-        <w:rPr>
-          <w:lang w:val="de-DE"/>
-        </w:rPr>
-        <w:t>domain</w:t>
-      </w:r>
-      <w:proofErr w:type="spellEnd"/>
-      <w:r>
-        <w:rPr>
-          <w:lang w:val="de-DE"/>
-        </w:rPr>
-        <w:t xml:space="preserve"> sein können, können sie aber auch in einer spezifischen Domäne eingesetzt werden, </w:t>
-      </w:r>
-      <w:proofErr w:type="spellStart"/>
-      <w:r>
-        <w:rPr>
-          <w:lang w:val="de-DE"/>
-        </w:rPr>
-        <w:t>beispiele</w:t>
-      </w:r>
-      <w:proofErr w:type="spellEnd"/>
-      <w:r>
-        <w:rPr>
-          <w:lang w:val="de-DE"/>
-        </w:rPr>
-        <w:t xml:space="preserve"> sind …</w:t>
-      </w:r>
-    </w:p>
-    <w:p>
-      <w:pPr>
-        <w:pStyle w:val="berschrift3"/>
-        <w:rPr>
-          <w:lang w:val="de-DE"/>
-        </w:rPr>
-      </w:pPr>
-      <w:proofErr w:type="spellStart"/>
-      <w:r>
-        <w:rPr>
-          <w:lang w:val="de-DE"/>
-        </w:rPr>
-        <w:t>Conversational</w:t>
-      </w:r>
-      <w:proofErr w:type="spellEnd"/>
-      <w:r>
-        <w:rPr>
-          <w:lang w:val="de-DE"/>
-        </w:rPr>
-        <w:t xml:space="preserve"> </w:t>
-      </w:r>
-      <w:proofErr w:type="spellStart"/>
-      <w:r>
-        <w:rPr>
-          <w:lang w:val="de-DE"/>
-        </w:rPr>
-        <w:t>Agents</w:t>
-      </w:r>
-      <w:proofErr w:type="spellEnd"/>
-      <w:r>
-        <w:rPr>
-          <w:lang w:val="de-DE"/>
-        </w:rPr>
-        <w:t xml:space="preserve"> in </w:t>
-      </w:r>
-      <w:proofErr w:type="spellStart"/>
-      <w:r>
-        <w:rPr>
-          <w:lang w:val="de-DE"/>
-        </w:rPr>
-        <w:t>the</w:t>
-      </w:r>
-      <w:proofErr w:type="spellEnd"/>
-      <w:r>
-        <w:rPr>
-          <w:lang w:val="de-DE"/>
-        </w:rPr>
-        <w:t xml:space="preserve"> </w:t>
-      </w:r>
-      <w:proofErr w:type="spellStart"/>
-      <w:r>
-        <w:rPr>
-          <w:lang w:val="de-DE"/>
-        </w:rPr>
-        <w:t>kitchen</w:t>
-      </w:r>
-      <w:proofErr w:type="spellEnd"/>
-    </w:p>
-    <w:p>
-      <w:pPr>
-        <w:pStyle w:val="Listenabsatz"/>
-        <w:numPr>
-          <w:ilvl w:val="0"/>
-          <w:numId w:val="2"/>
-        </w:numPr>
-        <w:rPr>
-          <w:lang w:val="de-DE"/>
-        </w:rPr>
-      </w:pPr>
-      <w:r>
-        <w:rPr>
-          <w:lang w:val="de-DE"/>
-        </w:rPr>
-        <w:t xml:space="preserve">Auch wenn die Kochdomäne </w:t>
-      </w:r>
-      <w:proofErr w:type="spellStart"/>
-      <w:r>
-        <w:rPr>
-          <w:lang w:val="de-DE"/>
-        </w:rPr>
-        <w:t>arguably</w:t>
-      </w:r>
-      <w:proofErr w:type="spellEnd"/>
-      <w:r>
-        <w:rPr>
-          <w:lang w:val="de-DE"/>
-        </w:rPr>
-        <w:t xml:space="preserve"> ein sinnvoller Kontext für Cas ist, gibt </w:t>
-      </w:r>
-      <w:proofErr w:type="gramStart"/>
-      <w:r>
-        <w:rPr>
-          <w:lang w:val="de-DE"/>
-        </w:rPr>
-        <w:t>es relativ</w:t>
-      </w:r>
-      <w:proofErr w:type="gramEnd"/>
-      <w:r>
-        <w:rPr>
-          <w:lang w:val="de-DE"/>
-        </w:rPr>
-        <w:t xml:space="preserve"> wenig Arbeit in diesem Bereich und keinen bekannten kommerziellen Küchenassistenten. Lediglich open </w:t>
-      </w:r>
-      <w:proofErr w:type="spellStart"/>
-      <w:r>
-        <w:rPr>
-          <w:lang w:val="de-DE"/>
-        </w:rPr>
-        <w:t>domain</w:t>
-      </w:r>
-      <w:proofErr w:type="spellEnd"/>
-      <w:r>
-        <w:rPr>
-          <w:lang w:val="de-DE"/>
-        </w:rPr>
-        <w:t xml:space="preserve"> Cas wie Google </w:t>
-      </w:r>
-      <w:proofErr w:type="spellStart"/>
-      <w:r>
-        <w:rPr>
-          <w:lang w:val="de-DE"/>
-        </w:rPr>
-        <w:t>Assitant</w:t>
-      </w:r>
-      <w:proofErr w:type="spellEnd"/>
-      <w:r>
-        <w:rPr>
-          <w:lang w:val="de-DE"/>
-        </w:rPr>
-        <w:t xml:space="preserve"> können für kochspezifische Aufgaben/ Needs verwendet werden, wobei hier auch die </w:t>
-      </w:r>
-      <w:proofErr w:type="gramStart"/>
-      <w:r>
-        <w:rPr>
-          <w:lang w:val="de-DE"/>
-        </w:rPr>
-        <w:t>Nachfrage relativ</w:t>
-      </w:r>
-      <w:proofErr w:type="gramEnd"/>
-      <w:r>
-        <w:rPr>
-          <w:lang w:val="de-DE"/>
-        </w:rPr>
-        <w:t xml:space="preserve"> groß zu sein scheint. Derartige Systeme können beispielsweise </w:t>
-      </w:r>
-      <w:proofErr w:type="spellStart"/>
-      <w:r>
-        <w:rPr>
-          <w:lang w:val="de-DE"/>
-        </w:rPr>
-        <w:t>Timer</w:t>
-      </w:r>
-      <w:proofErr w:type="spellEnd"/>
-      <w:r>
-        <w:rPr>
-          <w:lang w:val="de-DE"/>
-        </w:rPr>
-        <w:t xml:space="preserve"> stellen, oder Rezepte durchgehen und teilweise auch </w:t>
-      </w:r>
-      <w:proofErr w:type="spellStart"/>
-      <w:r>
-        <w:rPr>
-          <w:lang w:val="de-DE"/>
-        </w:rPr>
-        <w:t>rezepte</w:t>
-      </w:r>
-      <w:proofErr w:type="spellEnd"/>
-      <w:r>
-        <w:rPr>
-          <w:lang w:val="de-DE"/>
-        </w:rPr>
-        <w:t xml:space="preserve"> vorschlagen, allerdings alles in einem begrenzten Rahmen.</w:t>
-      </w:r>
-    </w:p>
-    <w:p>
-      <w:pPr>
-        <w:ind w:left="360"/>
-        <w:rPr>
-          <w:lang w:val="de-DE"/>
-        </w:rPr>
-      </w:pPr>
-      <w:r>
-        <w:rPr>
-          <w:lang w:val="de-DE"/>
-        </w:rPr>
-        <w:t>Folgender Research in der Literatur wurde betrieben:</w:t>
-      </w:r>
-    </w:p>
-    <w:p>
-      <w:pPr>
-        <w:pStyle w:val="Listenabsatz"/>
-        <w:numPr>
-          <w:ilvl w:val="0"/>
-          <w:numId w:val="2"/>
-        </w:numPr>
-        <w:rPr>
-          <w:lang w:val="de-DE"/>
-        </w:rPr>
-      </w:pPr>
-      <w:r>
-        <w:rPr>
-          <w:lang w:val="de-DE"/>
-        </w:rPr>
-        <w:t xml:space="preserve">  </w:t>
-      </w:r>
-      <w:hyperlink r:id="rId14" w:history="1">
-        <w:r>
-          <w:rPr>
-            <w:rStyle w:val="Hyperlink"/>
-            <w:lang w:val="de-DE"/>
-          </w:rPr>
-          <w:t>https://www.tandfonline.com/doi/abs/10.1080/10400435.2012.659834</w:t>
-        </w:r>
-      </w:hyperlink>
-      <w:r>
-        <w:rPr>
-          <w:lang w:val="de-DE"/>
-        </w:rPr>
-        <w:t xml:space="preserve"> - </w:t>
-      </w:r>
-      <w:proofErr w:type="spellStart"/>
-      <w:r>
-        <w:rPr>
-          <w:lang w:val="de-DE"/>
-        </w:rPr>
-        <w:t>the</w:t>
-      </w:r>
-      <w:proofErr w:type="spellEnd"/>
-      <w:r>
-        <w:rPr>
-          <w:lang w:val="de-DE"/>
-        </w:rPr>
-        <w:t xml:space="preserve"> design </w:t>
-      </w:r>
-      <w:proofErr w:type="spellStart"/>
-      <w:r>
-        <w:rPr>
-          <w:lang w:val="de-DE"/>
-        </w:rPr>
-        <w:t>of</w:t>
-      </w:r>
-      <w:proofErr w:type="spellEnd"/>
-      <w:r>
-        <w:rPr>
-          <w:lang w:val="de-DE"/>
-        </w:rPr>
-        <w:t xml:space="preserve"> an </w:t>
-      </w:r>
-      <w:proofErr w:type="spellStart"/>
-      <w:r>
-        <w:rPr>
-          <w:lang w:val="de-DE"/>
-        </w:rPr>
-        <w:t>interactive</w:t>
-      </w:r>
-      <w:proofErr w:type="spellEnd"/>
-      <w:r>
-        <w:rPr>
-          <w:lang w:val="de-DE"/>
-        </w:rPr>
-        <w:t xml:space="preserve"> </w:t>
-      </w:r>
-      <w:proofErr w:type="spellStart"/>
-      <w:r>
-        <w:rPr>
-          <w:lang w:val="de-DE"/>
-        </w:rPr>
-        <w:t>assistive</w:t>
-      </w:r>
-      <w:proofErr w:type="spellEnd"/>
-      <w:r>
-        <w:rPr>
-          <w:lang w:val="de-DE"/>
-        </w:rPr>
-        <w:t xml:space="preserve"> </w:t>
-      </w:r>
-      <w:proofErr w:type="spellStart"/>
-      <w:r>
-        <w:rPr>
-          <w:lang w:val="de-DE"/>
-        </w:rPr>
-        <w:t>kitchen</w:t>
-      </w:r>
-      <w:proofErr w:type="spellEnd"/>
-      <w:r>
-        <w:rPr>
-          <w:lang w:val="de-DE"/>
-        </w:rPr>
-        <w:t xml:space="preserve"> </w:t>
-      </w:r>
-      <w:proofErr w:type="spellStart"/>
-      <w:r>
-        <w:rPr>
-          <w:lang w:val="de-DE"/>
-        </w:rPr>
-        <w:t>system</w:t>
-      </w:r>
-      <w:proofErr w:type="spellEnd"/>
-    </w:p>
-    <w:p>
-      <w:pPr>
-        <w:pStyle w:val="Listenabsatz"/>
-        <w:numPr>
-          <w:ilvl w:val="0"/>
-          <w:numId w:val="2"/>
-        </w:numPr>
-        <w:rPr>
-          <w:lang w:val="de-DE"/>
-        </w:rPr>
-      </w:pPr>
-      <w:hyperlink r:id="rId15" w:history="1">
-        <w:r>
-          <w:rPr>
-            <w:rStyle w:val="Hyperlink"/>
-            <w:lang w:val="de-DE"/>
-          </w:rPr>
-          <w:t>https://www.mdpi.com/1424-8220/14/1/1629</w:t>
-        </w:r>
-      </w:hyperlink>
-      <w:r>
-        <w:rPr>
-          <w:lang w:val="de-DE"/>
-        </w:rPr>
-        <w:t xml:space="preserve"> a smart </w:t>
-      </w:r>
-      <w:proofErr w:type="spellStart"/>
-      <w:r>
-        <w:rPr>
-          <w:lang w:val="de-DE"/>
-        </w:rPr>
-        <w:t>kitchen</w:t>
-      </w:r>
-      <w:proofErr w:type="spellEnd"/>
-      <w:r>
-        <w:rPr>
-          <w:lang w:val="de-DE"/>
-        </w:rPr>
-        <w:t xml:space="preserve"> </w:t>
-      </w:r>
-      <w:proofErr w:type="spellStart"/>
-      <w:r>
-        <w:rPr>
-          <w:lang w:val="de-DE"/>
-        </w:rPr>
-        <w:t>for</w:t>
-      </w:r>
-      <w:proofErr w:type="spellEnd"/>
-      <w:r>
-        <w:rPr>
-          <w:lang w:val="de-DE"/>
-        </w:rPr>
-        <w:t xml:space="preserve"> ambient </w:t>
-      </w:r>
-      <w:proofErr w:type="spellStart"/>
-      <w:r>
-        <w:rPr>
-          <w:lang w:val="de-DE"/>
-        </w:rPr>
-        <w:t>assisted</w:t>
-      </w:r>
-      <w:proofErr w:type="spellEnd"/>
-      <w:r>
-        <w:rPr>
-          <w:lang w:val="de-DE"/>
-        </w:rPr>
-        <w:t xml:space="preserve"> </w:t>
-      </w:r>
-      <w:proofErr w:type="spellStart"/>
-      <w:r>
-        <w:rPr>
-          <w:lang w:val="de-DE"/>
-        </w:rPr>
-        <w:t>living</w:t>
-      </w:r>
-      <w:proofErr w:type="spellEnd"/>
-    </w:p>
-    <w:p>
-      <w:pPr>
-        <w:pStyle w:val="Listenabsatz"/>
-        <w:numPr>
-          <w:ilvl w:val="0"/>
-          <w:numId w:val="2"/>
-        </w:numPr>
-        <w:rPr>
-          <w:lang w:val="de-DE"/>
-        </w:rPr>
-      </w:pPr>
-      <w:proofErr w:type="spellStart"/>
-      <w:r>
-        <w:rPr>
-          <w:lang w:val="de-DE"/>
-        </w:rPr>
-        <w:t>Foodie</w:t>
-      </w:r>
-      <w:proofErr w:type="spellEnd"/>
-      <w:r>
-        <w:rPr>
-          <w:lang w:val="de-DE"/>
-        </w:rPr>
-        <w:t xml:space="preserve"> </w:t>
-      </w:r>
-      <w:proofErr w:type="spellStart"/>
-      <w:r>
-        <w:rPr>
-          <w:lang w:val="de-DE"/>
-        </w:rPr>
-        <w:t>fooderson</w:t>
-      </w:r>
-      <w:proofErr w:type="spellEnd"/>
-    </w:p>
-    <w:p>
-      <w:pPr>
-        <w:pStyle w:val="Listenabsatz"/>
-        <w:numPr>
-          <w:ilvl w:val="0"/>
-          <w:numId w:val="2"/>
-        </w:numPr>
-        <w:rPr>
-          <w:lang w:val="de-DE"/>
-        </w:rPr>
-      </w:pPr>
-      <w:proofErr w:type="spellStart"/>
-      <w:r>
-        <w:rPr>
-          <w:lang w:val="de-DE"/>
-        </w:rPr>
-        <w:t>recipeBot</w:t>
-      </w:r>
-      <w:proofErr w:type="spellEnd"/>
-    </w:p>
-    <w:p>
-      <w:pPr>
-        <w:pStyle w:val="Listenabsatz"/>
-        <w:numPr>
-          <w:ilvl w:val="0"/>
-          <w:numId w:val="2"/>
-        </w:numPr>
-        <w:rPr>
-          <w:lang w:val="de-DE"/>
-        </w:rPr>
-      </w:pPr>
-      <w:proofErr w:type="spellStart"/>
-      <w:r>
-        <w:rPr>
-          <w:lang w:val="de-DE"/>
-        </w:rPr>
-        <w:t>Frummet</w:t>
-      </w:r>
-      <w:proofErr w:type="spellEnd"/>
-      <w:r>
-        <w:rPr>
-          <w:lang w:val="de-DE"/>
-        </w:rPr>
-        <w:t xml:space="preserve"> Paper</w:t>
-      </w:r>
-    </w:p>
-    <w:p>
-      <w:pPr>
-        <w:pStyle w:val="Listenabsatz"/>
-        <w:numPr>
-          <w:ilvl w:val="0"/>
-          <w:numId w:val="2"/>
-        </w:numPr>
-        <w:rPr>
-          <w:lang w:val="de-DE"/>
-        </w:rPr>
-      </w:pPr>
-      <w:r>
-        <w:rPr>
-          <w:lang w:val="de-DE"/>
-        </w:rPr>
-        <w:t>Sabrina Paper</w:t>
-      </w:r>
-    </w:p>
-    <w:p>
-      <w:pPr>
-        <w:pStyle w:val="Listenabsatz"/>
-        <w:numPr>
-          <w:ilvl w:val="0"/>
-          <w:numId w:val="2"/>
-        </w:numPr>
-        <w:rPr>
-          <w:lang w:val="de-DE"/>
-        </w:rPr>
-      </w:pPr>
-      <w:proofErr w:type="spellStart"/>
-      <w:r>
-        <w:rPr>
-          <w:lang w:val="de-DE"/>
-        </w:rPr>
-        <w:t>Elsweiler</w:t>
-      </w:r>
-      <w:proofErr w:type="spellEnd"/>
-      <w:r>
-        <w:rPr>
-          <w:lang w:val="de-DE"/>
-        </w:rPr>
-        <w:t xml:space="preserve"> Paper</w:t>
-      </w:r>
-    </w:p>
-    <w:p>
-      <w:pPr>
-        <w:pStyle w:val="berschrift3"/>
-        <w:rPr>
-          <w:lang w:val="de-DE"/>
-        </w:rPr>
-      </w:pPr>
-      <w:r>
-        <w:rPr>
-          <w:lang w:val="de-DE"/>
-        </w:rPr>
-        <w:lastRenderedPageBreak/>
+      <w:r>
+        <w:rPr>
+          <w:lang w:val="de-DE"/>
+        </w:rPr>
         <w:t>Cas Tasks/ Funktionsweise</w:t>
       </w:r>
     </w:p>
@@ -10161,7 +9028,7 @@
       <w:r>
         <w:t xml:space="preserve">See </w:t>
       </w:r>
-      <w:hyperlink r:id="rId16" w:history="1">
+      <w:hyperlink r:id="rId14" w:history="1">
         <w:r>
           <w:rPr>
             <w:rStyle w:val="Hyperlink"/>
@@ -10972,7 +9839,7 @@
           <w:numId w:val="8"/>
         </w:numPr>
       </w:pPr>
-      <w:hyperlink r:id="rId17" w:history="1">
+      <w:hyperlink r:id="rId15" w:history="1">
         <w:r>
           <w:rPr>
             <w:rStyle w:val="Hyperlink"/>
@@ -11993,176 +10860,764 @@
     </w:p>
     <w:p>
       <w:pPr>
-        <w:pStyle w:val="Folgeabsatz"/>
+        <w:pStyle w:val="Listenabsatz"/>
         <w:numPr>
           <w:ilvl w:val="0"/>
           <w:numId w:val="13"/>
         </w:numPr>
-      </w:pPr>
-      <w:proofErr w:type="spellStart"/>
-      <w:r>
-        <w:t>Im</w:t>
-      </w:r>
-      <w:proofErr w:type="spellEnd"/>
-      <w:r>
-        <w:t xml:space="preserve"> Paper </w:t>
-      </w:r>
-      <w:proofErr w:type="spellStart"/>
-      <w:r>
-        <w:t>wurden</w:t>
-      </w:r>
-      <w:proofErr w:type="spellEnd"/>
-      <w:r>
-        <w:t xml:space="preserve"> </w:t>
-      </w:r>
-      <w:proofErr w:type="spellStart"/>
-      <w:r>
-        <w:t>zudem</w:t>
-      </w:r>
-      <w:proofErr w:type="spellEnd"/>
-      <w:r>
-        <w:t xml:space="preserve"> </w:t>
-      </w:r>
-      <w:proofErr w:type="spellStart"/>
-      <w:r>
-        <w:t>noch</w:t>
-      </w:r>
-      <w:proofErr w:type="spellEnd"/>
-      <w:r>
-        <w:t xml:space="preserve"> </w:t>
-      </w:r>
-      <w:proofErr w:type="spellStart"/>
-      <w:r>
-        <w:t>unterschiedliche</w:t>
-      </w:r>
-      <w:proofErr w:type="spellEnd"/>
-      <w:r>
-        <w:t xml:space="preserve"> Machine Learning </w:t>
-      </w:r>
-      <w:proofErr w:type="spellStart"/>
-      <w:r>
-        <w:t>Ansätze</w:t>
-      </w:r>
-      <w:proofErr w:type="spellEnd"/>
-      <w:r>
-        <w:t xml:space="preserve"> und </w:t>
-      </w:r>
-      <w:proofErr w:type="spellStart"/>
-      <w:r>
-        <w:t>deren</w:t>
-      </w:r>
-      <w:proofErr w:type="spellEnd"/>
-      <w:r>
-        <w:t xml:space="preserve"> Performance </w:t>
-      </w:r>
-      <w:proofErr w:type="spellStart"/>
-      <w:r>
-        <w:t>bei</w:t>
-      </w:r>
-      <w:proofErr w:type="spellEnd"/>
-      <w:r>
-        <w:t xml:space="preserve"> der </w:t>
-      </w:r>
-      <w:proofErr w:type="spellStart"/>
-      <w:r>
-        <w:t>Klassifikation</w:t>
-      </w:r>
-      <w:proofErr w:type="spellEnd"/>
-      <w:r>
-        <w:t xml:space="preserve"> der </w:t>
-      </w:r>
-      <w:proofErr w:type="spellStart"/>
-      <w:r>
-        <w:t>Informationsbedürfnisse</w:t>
-      </w:r>
-      <w:proofErr w:type="spellEnd"/>
-      <w:r>
-        <w:t xml:space="preserve"> auf level 1 Ebene (</w:t>
-      </w:r>
-      <w:proofErr w:type="spellStart"/>
-      <w:r>
-        <w:t>enthält</w:t>
-      </w:r>
-      <w:proofErr w:type="spellEnd"/>
-      <w:r>
-        <w:t xml:space="preserve"> 11 Klassen) und </w:t>
-      </w:r>
-      <w:proofErr w:type="spellStart"/>
-      <w:r>
-        <w:t>für</w:t>
-      </w:r>
-      <w:proofErr w:type="spellEnd"/>
-      <w:r>
-        <w:t xml:space="preserve"> </w:t>
-      </w:r>
-      <w:proofErr w:type="spellStart"/>
-      <w:r>
-        <w:t>unterschiedliche</w:t>
-      </w:r>
-      <w:proofErr w:type="spellEnd"/>
-      <w:r>
-        <w:t xml:space="preserve"> </w:t>
-      </w:r>
-      <w:proofErr w:type="spellStart"/>
-      <w:r>
-        <w:t>Conditionen</w:t>
-      </w:r>
-      <w:proofErr w:type="spellEnd"/>
-      <w:r>
-        <w:t xml:space="preserve"> (utterance without context, utterance with 1 </w:t>
-      </w:r>
-      <w:proofErr w:type="spellStart"/>
-      <w:r>
-        <w:t>prev</w:t>
-      </w:r>
-      <w:proofErr w:type="spellEnd"/>
-      <w:r>
-        <w:t xml:space="preserve"> turn, utterance with all </w:t>
-      </w:r>
-      <w:proofErr w:type="spellStart"/>
-      <w:r>
-        <w:t>prev</w:t>
-      </w:r>
-      <w:proofErr w:type="spellEnd"/>
-      <w:r>
-        <w:t xml:space="preserve"> turns) </w:t>
-      </w:r>
-      <w:proofErr w:type="spellStart"/>
-      <w:r>
-        <w:t>verglichen</w:t>
-      </w:r>
-      <w:proofErr w:type="spellEnd"/>
-      <w:r>
-        <w:t xml:space="preserve">. </w:t>
-      </w:r>
-    </w:p>
-    <w:p>
-      <w:pPr>
-        <w:pStyle w:val="Folgeabsatz"/>
+        <w:rPr>
+          <w:lang w:val="de-DE"/>
+        </w:rPr>
+      </w:pPr>
+      <w:r>
+        <w:rPr>
+          <w:lang w:val="de-DE"/>
+        </w:rPr>
+        <w:t>In situ-</w:t>
+      </w:r>
+      <w:proofErr w:type="spellStart"/>
+      <w:proofErr w:type="gramStart"/>
+      <w:r>
+        <w:rPr>
+          <w:lang w:val="de-DE"/>
+        </w:rPr>
+        <w:t>study</w:t>
+      </w:r>
+      <w:proofErr w:type="spellEnd"/>
+      <w:proofErr w:type="gramEnd"/>
+      <w:r>
+        <w:rPr>
+          <w:lang w:val="de-DE"/>
+        </w:rPr>
+        <w:t xml:space="preserve"> um die Informationsbedürfnisse der Nutzer beim Kochen zu untersuchen</w:t>
+      </w:r>
+    </w:p>
+    <w:p>
+      <w:pPr>
+        <w:pStyle w:val="Listenabsatz"/>
         <w:numPr>
           <w:ilvl w:val="0"/>
           <w:numId w:val="13"/>
         </w:numPr>
-      </w:pPr>
-      <w:r>
-        <w:t xml:space="preserve">They found that the </w:t>
-      </w:r>
-      <w:proofErr w:type="spellStart"/>
-      <w:r>
-        <w:t>GermanBERT</w:t>
-      </w:r>
-      <w:proofErr w:type="spellEnd"/>
-      <w:r>
-        <w:t xml:space="preserve"> model (</w:t>
-      </w:r>
-      <w:r>
-        <w:rPr>
-          <w:highlight w:val="yellow"/>
-        </w:rPr>
-        <w:t>cite</w:t>
-      </w:r>
-      <w:r>
-        <w:t xml:space="preserve">) performed best among the other approaches </w:t>
+        <w:rPr>
+          <w:lang w:val="de-DE"/>
+        </w:rPr>
+      </w:pPr>
+      <w:r>
+        <w:rPr>
+          <w:lang w:val="de-DE"/>
+        </w:rPr>
+        <w:t>„</w:t>
+      </w:r>
+      <w:proofErr w:type="spellStart"/>
+      <w:r>
+        <w:rPr>
+          <w:lang w:val="de-DE"/>
+        </w:rPr>
+        <w:t>our</w:t>
+      </w:r>
+      <w:proofErr w:type="spellEnd"/>
+      <w:r>
+        <w:rPr>
+          <w:lang w:val="de-DE"/>
+        </w:rPr>
+        <w:t xml:space="preserve"> </w:t>
+      </w:r>
+      <w:proofErr w:type="spellStart"/>
+      <w:r>
+        <w:rPr>
+          <w:lang w:val="de-DE"/>
+        </w:rPr>
+        <w:t>results</w:t>
+      </w:r>
+      <w:proofErr w:type="spellEnd"/>
+      <w:r>
+        <w:rPr>
+          <w:lang w:val="de-DE"/>
+        </w:rPr>
+        <w:t xml:space="preserve"> </w:t>
+      </w:r>
+      <w:proofErr w:type="spellStart"/>
+      <w:r>
+        <w:rPr>
+          <w:lang w:val="de-DE"/>
+        </w:rPr>
+        <w:t>provide</w:t>
+      </w:r>
+      <w:proofErr w:type="spellEnd"/>
+      <w:r>
+        <w:rPr>
+          <w:lang w:val="de-DE"/>
+        </w:rPr>
+        <w:t xml:space="preserve"> an in-</w:t>
+      </w:r>
+      <w:proofErr w:type="spellStart"/>
+      <w:r>
+        <w:rPr>
+          <w:lang w:val="de-DE"/>
+        </w:rPr>
+        <w:t>depth</w:t>
+      </w:r>
+      <w:proofErr w:type="spellEnd"/>
+      <w:r>
+        <w:rPr>
+          <w:lang w:val="de-DE"/>
+        </w:rPr>
+        <w:t xml:space="preserve"> </w:t>
+      </w:r>
+      <w:proofErr w:type="spellStart"/>
+      <w:r>
+        <w:rPr>
+          <w:lang w:val="de-DE"/>
+        </w:rPr>
+        <w:t>understanding</w:t>
+      </w:r>
+      <w:proofErr w:type="spellEnd"/>
+      <w:r>
+        <w:rPr>
+          <w:lang w:val="de-DE"/>
+        </w:rPr>
+        <w:t xml:space="preserve"> oft he </w:t>
+      </w:r>
+      <w:proofErr w:type="spellStart"/>
+      <w:r>
+        <w:rPr>
+          <w:lang w:val="de-DE"/>
+        </w:rPr>
+        <w:t>information</w:t>
+      </w:r>
+      <w:proofErr w:type="spellEnd"/>
+      <w:r>
+        <w:rPr>
+          <w:lang w:val="de-DE"/>
+        </w:rPr>
+        <w:t xml:space="preserve"> </w:t>
+      </w:r>
+      <w:proofErr w:type="spellStart"/>
+      <w:r>
+        <w:rPr>
+          <w:lang w:val="de-DE"/>
+        </w:rPr>
+        <w:t>needs</w:t>
+      </w:r>
+      <w:proofErr w:type="spellEnd"/>
+      <w:r>
+        <w:rPr>
+          <w:lang w:val="de-DE"/>
+        </w:rPr>
+        <w:t xml:space="preserve"> </w:t>
+      </w:r>
+      <w:proofErr w:type="spellStart"/>
+      <w:r>
+        <w:rPr>
+          <w:lang w:val="de-DE"/>
+        </w:rPr>
+        <w:t>occuring</w:t>
+      </w:r>
+      <w:proofErr w:type="spellEnd"/>
+      <w:r>
+        <w:rPr>
+          <w:lang w:val="de-DE"/>
+        </w:rPr>
+        <w:t xml:space="preserve"> in </w:t>
+      </w:r>
+      <w:proofErr w:type="spellStart"/>
+      <w:r>
+        <w:rPr>
+          <w:lang w:val="de-DE"/>
+        </w:rPr>
+        <w:t>the</w:t>
+      </w:r>
+      <w:proofErr w:type="spellEnd"/>
+      <w:r>
+        <w:rPr>
+          <w:lang w:val="de-DE"/>
+        </w:rPr>
+        <w:t xml:space="preserve"> </w:t>
+      </w:r>
+      <w:proofErr w:type="spellStart"/>
+      <w:r>
+        <w:rPr>
+          <w:lang w:val="de-DE"/>
+        </w:rPr>
+        <w:t>domain</w:t>
+      </w:r>
+      <w:proofErr w:type="spellEnd"/>
+      <w:r>
+        <w:rPr>
+          <w:lang w:val="de-DE"/>
+        </w:rPr>
+        <w:t xml:space="preserve"> </w:t>
+      </w:r>
+      <w:proofErr w:type="spellStart"/>
+      <w:r>
+        <w:rPr>
+          <w:lang w:val="de-DE"/>
+        </w:rPr>
+        <w:t>of</w:t>
+      </w:r>
+      <w:proofErr w:type="spellEnd"/>
+      <w:r>
+        <w:rPr>
+          <w:lang w:val="de-DE"/>
+        </w:rPr>
+        <w:t xml:space="preserve"> </w:t>
+      </w:r>
+      <w:proofErr w:type="spellStart"/>
+      <w:r>
+        <w:rPr>
+          <w:lang w:val="de-DE"/>
+        </w:rPr>
+        <w:t>home</w:t>
+      </w:r>
+      <w:proofErr w:type="spellEnd"/>
+      <w:r>
+        <w:rPr>
+          <w:lang w:val="de-DE"/>
+        </w:rPr>
+        <w:t xml:space="preserve"> </w:t>
+      </w:r>
+      <w:proofErr w:type="spellStart"/>
+      <w:r>
+        <w:rPr>
+          <w:lang w:val="de-DE"/>
+        </w:rPr>
+        <w:t>cooking</w:t>
+      </w:r>
+      <w:proofErr w:type="spellEnd"/>
+      <w:r>
+        <w:rPr>
+          <w:lang w:val="de-DE"/>
+        </w:rPr>
+        <w:t>“</w:t>
+      </w:r>
+    </w:p>
+    <w:p>
+      <w:pPr>
+        <w:pStyle w:val="Listenabsatz"/>
+        <w:numPr>
+          <w:ilvl w:val="1"/>
+          <w:numId w:val="13"/>
+        </w:numPr>
+        <w:rPr>
+          <w:lang w:val="de-DE"/>
+        </w:rPr>
+      </w:pPr>
+      <w:proofErr w:type="spellStart"/>
+      <w:r>
+        <w:rPr>
+          <w:lang w:val="de-DE"/>
+        </w:rPr>
+        <w:t>They</w:t>
+      </w:r>
+      <w:proofErr w:type="spellEnd"/>
+      <w:r>
+        <w:rPr>
+          <w:lang w:val="de-DE"/>
+        </w:rPr>
+        <w:t xml:space="preserve"> </w:t>
+      </w:r>
+      <w:proofErr w:type="spellStart"/>
+      <w:r>
+        <w:rPr>
+          <w:lang w:val="de-DE"/>
+        </w:rPr>
+        <w:t>provide</w:t>
+      </w:r>
+      <w:proofErr w:type="spellEnd"/>
+      <w:r>
+        <w:rPr>
+          <w:lang w:val="de-DE"/>
+        </w:rPr>
+        <w:t xml:space="preserve"> a </w:t>
+      </w:r>
+      <w:proofErr w:type="spellStart"/>
+      <w:r>
+        <w:rPr>
+          <w:lang w:val="de-DE"/>
+        </w:rPr>
+        <w:t>detailed</w:t>
+      </w:r>
+      <w:proofErr w:type="spellEnd"/>
+      <w:r>
+        <w:rPr>
+          <w:lang w:val="de-DE"/>
+        </w:rPr>
+        <w:t xml:space="preserve"> </w:t>
+      </w:r>
+      <w:proofErr w:type="spellStart"/>
+      <w:r>
+        <w:rPr>
+          <w:lang w:val="de-DE"/>
+        </w:rPr>
+        <w:t>hierarchical</w:t>
+      </w:r>
+      <w:proofErr w:type="spellEnd"/>
+      <w:r>
+        <w:rPr>
+          <w:lang w:val="de-DE"/>
+        </w:rPr>
+        <w:t xml:space="preserve"> </w:t>
+      </w:r>
+      <w:proofErr w:type="spellStart"/>
+      <w:r>
+        <w:rPr>
+          <w:lang w:val="de-DE"/>
+        </w:rPr>
+        <w:t>taxonomy</w:t>
+      </w:r>
+      <w:proofErr w:type="spellEnd"/>
+      <w:r>
+        <w:rPr>
+          <w:lang w:val="de-DE"/>
+        </w:rPr>
+        <w:t xml:space="preserve"> </w:t>
+      </w:r>
+      <w:proofErr w:type="spellStart"/>
+      <w:r>
+        <w:rPr>
+          <w:lang w:val="de-DE"/>
+        </w:rPr>
+        <w:t>that</w:t>
+      </w:r>
+      <w:proofErr w:type="spellEnd"/>
+      <w:r>
+        <w:rPr>
+          <w:lang w:val="de-DE"/>
+        </w:rPr>
+        <w:t xml:space="preserve"> </w:t>
+      </w:r>
+      <w:proofErr w:type="spellStart"/>
+      <w:r>
+        <w:rPr>
+          <w:lang w:val="de-DE"/>
+        </w:rPr>
+        <w:t>shows</w:t>
+      </w:r>
+      <w:proofErr w:type="spellEnd"/>
+      <w:r>
+        <w:rPr>
+          <w:lang w:val="de-DE"/>
+        </w:rPr>
+        <w:t xml:space="preserve"> a </w:t>
+      </w:r>
+      <w:proofErr w:type="spellStart"/>
+      <w:r>
+        <w:rPr>
+          <w:lang w:val="de-DE"/>
+        </w:rPr>
+        <w:t>variety</w:t>
+      </w:r>
+      <w:proofErr w:type="spellEnd"/>
+      <w:r>
+        <w:rPr>
+          <w:lang w:val="de-DE"/>
+        </w:rPr>
+        <w:t xml:space="preserve"> </w:t>
+      </w:r>
+      <w:proofErr w:type="spellStart"/>
+      <w:r>
+        <w:rPr>
+          <w:lang w:val="de-DE"/>
+        </w:rPr>
+        <w:t>of</w:t>
+      </w:r>
+      <w:proofErr w:type="spellEnd"/>
+      <w:r>
+        <w:rPr>
+          <w:lang w:val="de-DE"/>
+        </w:rPr>
+        <w:t xml:space="preserve"> different </w:t>
+      </w:r>
+      <w:proofErr w:type="spellStart"/>
+      <w:r>
+        <w:rPr>
+          <w:lang w:val="de-DE"/>
+        </w:rPr>
+        <w:t>needs</w:t>
+      </w:r>
+      <w:proofErr w:type="spellEnd"/>
+      <w:r>
+        <w:rPr>
+          <w:lang w:val="de-DE"/>
+        </w:rPr>
+        <w:t xml:space="preserve"> </w:t>
+      </w:r>
+      <w:proofErr w:type="spellStart"/>
+      <w:r>
+        <w:rPr>
+          <w:lang w:val="de-DE"/>
+        </w:rPr>
+        <w:t>that</w:t>
+      </w:r>
+      <w:proofErr w:type="spellEnd"/>
+      <w:r>
+        <w:rPr>
+          <w:lang w:val="de-DE"/>
+        </w:rPr>
+        <w:t xml:space="preserve"> </w:t>
+      </w:r>
+      <w:proofErr w:type="spellStart"/>
+      <w:r>
+        <w:rPr>
+          <w:lang w:val="de-DE"/>
+        </w:rPr>
+        <w:t>can</w:t>
+      </w:r>
+      <w:proofErr w:type="spellEnd"/>
+      <w:r>
+        <w:rPr>
+          <w:lang w:val="de-DE"/>
+        </w:rPr>
+        <w:t xml:space="preserve"> </w:t>
+      </w:r>
+      <w:proofErr w:type="spellStart"/>
+      <w:r>
+        <w:rPr>
+          <w:lang w:val="de-DE"/>
+        </w:rPr>
+        <w:t>occur</w:t>
+      </w:r>
+      <w:proofErr w:type="spellEnd"/>
+    </w:p>
+    <w:p>
+      <w:pPr>
+        <w:pStyle w:val="Listenabsatz"/>
+        <w:numPr>
+          <w:ilvl w:val="1"/>
+          <w:numId w:val="13"/>
+        </w:numPr>
+        <w:rPr>
+          <w:lang w:val="de-DE"/>
+        </w:rPr>
+      </w:pPr>
+      <w:r>
+        <w:rPr>
+          <w:lang w:val="de-DE"/>
+        </w:rPr>
+        <w:t xml:space="preserve">Im Rahmend der Arbeit ist auch der </w:t>
+      </w:r>
+      <w:proofErr w:type="spellStart"/>
+      <w:r>
+        <w:rPr>
+          <w:lang w:val="de-DE"/>
+        </w:rPr>
+        <w:t>CookversationalDatensatz</w:t>
+      </w:r>
+      <w:proofErr w:type="spellEnd"/>
+      <w:r>
+        <w:rPr>
+          <w:lang w:val="de-DE"/>
+        </w:rPr>
+        <w:t xml:space="preserve"> </w:t>
+      </w:r>
+      <w:proofErr w:type="spellStart"/>
+      <w:r>
+        <w:rPr>
+          <w:lang w:val="de-DE"/>
+        </w:rPr>
+        <w:t>entsanden</w:t>
+      </w:r>
+      <w:proofErr w:type="spellEnd"/>
+      <w:r>
+        <w:rPr>
+          <w:lang w:val="de-DE"/>
+        </w:rPr>
+        <w:t xml:space="preserve">, welcher in </w:t>
+      </w:r>
+      <w:proofErr w:type="spellStart"/>
+      <w:r>
+        <w:rPr>
+          <w:lang w:val="de-DE"/>
+        </w:rPr>
+        <w:t>section</w:t>
+      </w:r>
+      <w:proofErr w:type="spellEnd"/>
+      <w:r>
+        <w:rPr>
+          <w:lang w:val="de-DE"/>
+        </w:rPr>
+        <w:t xml:space="preserve"> … besprochen wird.</w:t>
+      </w:r>
+    </w:p>
+    <w:p>
+      <w:pPr>
+        <w:pStyle w:val="Listenabsatz"/>
+        <w:numPr>
+          <w:ilvl w:val="1"/>
+          <w:numId w:val="13"/>
+        </w:numPr>
+        <w:rPr>
+          <w:lang w:val="de-DE"/>
+        </w:rPr>
+      </w:pPr>
+      <w:proofErr w:type="spellStart"/>
+      <w:r>
+        <w:rPr>
+          <w:lang w:val="de-DE"/>
+        </w:rPr>
+        <w:t>They</w:t>
+      </w:r>
+      <w:proofErr w:type="spellEnd"/>
+      <w:r>
+        <w:rPr>
+          <w:lang w:val="de-DE"/>
+        </w:rPr>
+        <w:t xml:space="preserve"> also </w:t>
+      </w:r>
+      <w:proofErr w:type="spellStart"/>
+      <w:r>
+        <w:rPr>
+          <w:lang w:val="de-DE"/>
+        </w:rPr>
+        <w:t>try</w:t>
+      </w:r>
+      <w:proofErr w:type="spellEnd"/>
+      <w:r>
+        <w:rPr>
+          <w:lang w:val="de-DE"/>
+        </w:rPr>
+        <w:t xml:space="preserve"> </w:t>
+      </w:r>
+      <w:proofErr w:type="spellStart"/>
+      <w:r>
+        <w:rPr>
+          <w:lang w:val="de-DE"/>
+        </w:rPr>
+        <w:t>to</w:t>
+      </w:r>
+      <w:proofErr w:type="spellEnd"/>
+      <w:r>
+        <w:rPr>
+          <w:lang w:val="de-DE"/>
+        </w:rPr>
+        <w:t xml:space="preserve"> </w:t>
+      </w:r>
+      <w:proofErr w:type="spellStart"/>
+      <w:r>
+        <w:rPr>
+          <w:lang w:val="de-DE"/>
+        </w:rPr>
+        <w:t>automatically</w:t>
+      </w:r>
+      <w:proofErr w:type="spellEnd"/>
+      <w:r>
+        <w:rPr>
+          <w:lang w:val="de-DE"/>
+        </w:rPr>
+        <w:t xml:space="preserve"> </w:t>
+      </w:r>
+      <w:proofErr w:type="spellStart"/>
+      <w:r>
+        <w:rPr>
+          <w:lang w:val="de-DE"/>
+        </w:rPr>
+        <w:t>identify</w:t>
+      </w:r>
+      <w:proofErr w:type="spellEnd"/>
+      <w:r>
+        <w:rPr>
+          <w:lang w:val="de-DE"/>
+        </w:rPr>
+        <w:t xml:space="preserve"> </w:t>
+      </w:r>
+      <w:proofErr w:type="spellStart"/>
+      <w:r>
+        <w:rPr>
+          <w:lang w:val="de-DE"/>
+        </w:rPr>
+        <w:t>those</w:t>
+      </w:r>
+      <w:proofErr w:type="spellEnd"/>
+      <w:r>
+        <w:rPr>
+          <w:lang w:val="de-DE"/>
+        </w:rPr>
+        <w:t xml:space="preserve"> </w:t>
+      </w:r>
+      <w:proofErr w:type="spellStart"/>
+      <w:r>
+        <w:rPr>
+          <w:lang w:val="de-DE"/>
+        </w:rPr>
+        <w:t>information</w:t>
+      </w:r>
+      <w:proofErr w:type="spellEnd"/>
+      <w:r>
+        <w:rPr>
+          <w:lang w:val="de-DE"/>
+        </w:rPr>
+        <w:t xml:space="preserve"> </w:t>
+      </w:r>
+      <w:proofErr w:type="spellStart"/>
+      <w:r>
+        <w:rPr>
+          <w:lang w:val="de-DE"/>
+        </w:rPr>
+        <w:t>needs</w:t>
+      </w:r>
+      <w:proofErr w:type="spellEnd"/>
+      <w:r>
+        <w:rPr>
+          <w:lang w:val="de-DE"/>
+        </w:rPr>
+        <w:t xml:space="preserve"> </w:t>
+      </w:r>
+      <w:proofErr w:type="spellStart"/>
+      <w:r>
+        <w:rPr>
+          <w:lang w:val="de-DE"/>
+        </w:rPr>
+        <w:t>based</w:t>
+      </w:r>
+      <w:proofErr w:type="spellEnd"/>
+      <w:r>
+        <w:rPr>
+          <w:lang w:val="de-DE"/>
+        </w:rPr>
+        <w:t xml:space="preserve"> on </w:t>
+      </w:r>
+      <w:proofErr w:type="spellStart"/>
+      <w:r>
+        <w:rPr>
+          <w:lang w:val="de-DE"/>
+        </w:rPr>
+        <w:t>their</w:t>
+      </w:r>
+      <w:proofErr w:type="spellEnd"/>
+      <w:r>
+        <w:rPr>
+          <w:lang w:val="de-DE"/>
+        </w:rPr>
+        <w:t xml:space="preserve"> </w:t>
+      </w:r>
+      <w:proofErr w:type="spellStart"/>
+      <w:r>
+        <w:rPr>
+          <w:lang w:val="de-DE"/>
+        </w:rPr>
+        <w:t>dataset</w:t>
+      </w:r>
+      <w:proofErr w:type="spellEnd"/>
+      <w:r>
+        <w:rPr>
+          <w:lang w:val="de-DE"/>
+        </w:rPr>
+        <w:t xml:space="preserve">. </w:t>
+      </w:r>
+      <w:r>
+        <w:rPr>
+          <w:lang w:val="de-DE"/>
+        </w:rPr>
+        <w:sym w:font="Wingdings" w:char="F0E0"/>
+      </w:r>
+      <w:r>
+        <w:rPr>
+          <w:lang w:val="de-DE"/>
+        </w:rPr>
+        <w:t xml:space="preserve"> BERT </w:t>
+      </w:r>
+      <w:proofErr w:type="spellStart"/>
+      <w:r>
+        <w:rPr>
+          <w:lang w:val="de-DE"/>
+        </w:rPr>
+        <w:t>models</w:t>
+      </w:r>
+      <w:proofErr w:type="spellEnd"/>
+      <w:r>
+        <w:rPr>
+          <w:lang w:val="de-DE"/>
+        </w:rPr>
+        <w:t xml:space="preserve"> </w:t>
+      </w:r>
+      <w:proofErr w:type="spellStart"/>
+      <w:r>
+        <w:rPr>
+          <w:lang w:val="de-DE"/>
+        </w:rPr>
+        <w:t>performed</w:t>
+      </w:r>
+      <w:proofErr w:type="spellEnd"/>
+      <w:r>
+        <w:rPr>
+          <w:lang w:val="de-DE"/>
+        </w:rPr>
+        <w:t xml:space="preserve"> </w:t>
+      </w:r>
+      <w:proofErr w:type="spellStart"/>
+      <w:r>
+        <w:rPr>
+          <w:lang w:val="de-DE"/>
+        </w:rPr>
+        <w:t>best</w:t>
+      </w:r>
+      <w:proofErr w:type="spellEnd"/>
+      <w:r>
+        <w:rPr>
+          <w:lang w:val="de-DE"/>
+        </w:rPr>
+        <w:t xml:space="preserve"> but still not </w:t>
+      </w:r>
+      <w:proofErr w:type="spellStart"/>
+      <w:r>
+        <w:rPr>
+          <w:lang w:val="de-DE"/>
+        </w:rPr>
+        <w:t>good</w:t>
+      </w:r>
+      <w:proofErr w:type="spellEnd"/>
+      <w:r>
+        <w:rPr>
+          <w:lang w:val="de-DE"/>
+        </w:rPr>
+        <w:t xml:space="preserve"> </w:t>
+      </w:r>
+      <w:proofErr w:type="spellStart"/>
+      <w:r>
+        <w:rPr>
+          <w:lang w:val="de-DE"/>
+        </w:rPr>
+        <w:t>enough</w:t>
+      </w:r>
+      <w:proofErr w:type="spellEnd"/>
+      <w:r>
+        <w:rPr>
+          <w:lang w:val="de-DE"/>
+        </w:rPr>
+        <w:t xml:space="preserve"> </w:t>
+      </w:r>
+      <w:r>
+        <w:rPr>
+          <w:lang w:val="de-DE"/>
+        </w:rPr>
+        <w:sym w:font="Wingdings" w:char="F0E0"/>
+      </w:r>
+      <w:r>
+        <w:rPr>
+          <w:lang w:val="de-DE"/>
+        </w:rPr>
+        <w:t xml:space="preserve"> </w:t>
+      </w:r>
+      <w:r>
+        <w:rPr>
+          <w:lang w:val="de-DE"/>
+        </w:rPr>
+        <w:t xml:space="preserve">sie meinen, dass </w:t>
+      </w:r>
+      <w:proofErr w:type="gramStart"/>
+      <w:r>
+        <w:rPr>
+          <w:lang w:val="de-DE"/>
+        </w:rPr>
+        <w:t>das einbeziehen</w:t>
+      </w:r>
+      <w:proofErr w:type="gramEnd"/>
+      <w:r>
+        <w:rPr>
+          <w:lang w:val="de-DE"/>
+        </w:rPr>
+        <w:t xml:space="preserve"> von Kontext hilfreich ist</w:t>
       </w:r>
     </w:p>
     <w:p>
@@ -12173,8 +11628,141 @@
           <w:numId w:val="13"/>
         </w:numPr>
       </w:pPr>
-      <w:r>
-        <w:t xml:space="preserve">When looking at the conditions, where the utterance was prepended with 1 or all previous utterances, no significant differences between the models performance was found. </w:t>
+      <w:proofErr w:type="spellStart"/>
+      <w:r>
+        <w:t>Im</w:t>
+      </w:r>
+      <w:proofErr w:type="spellEnd"/>
+      <w:r>
+        <w:t xml:space="preserve"> Paper </w:t>
+      </w:r>
+      <w:proofErr w:type="spellStart"/>
+      <w:r>
+        <w:t>wurden</w:t>
+      </w:r>
+      <w:proofErr w:type="spellEnd"/>
+      <w:r>
+        <w:t xml:space="preserve"> </w:t>
+      </w:r>
+      <w:proofErr w:type="spellStart"/>
+      <w:r>
+        <w:t>zudem</w:t>
+      </w:r>
+      <w:proofErr w:type="spellEnd"/>
+      <w:r>
+        <w:t xml:space="preserve"> </w:t>
+      </w:r>
+      <w:proofErr w:type="spellStart"/>
+      <w:r>
+        <w:t>noch</w:t>
+      </w:r>
+      <w:proofErr w:type="spellEnd"/>
+      <w:r>
+        <w:t xml:space="preserve"> </w:t>
+      </w:r>
+      <w:proofErr w:type="spellStart"/>
+      <w:r>
+        <w:t>unterschiedliche</w:t>
+      </w:r>
+      <w:proofErr w:type="spellEnd"/>
+      <w:r>
+        <w:t xml:space="preserve"> Machine Learning </w:t>
+      </w:r>
+      <w:proofErr w:type="spellStart"/>
+      <w:r>
+        <w:t>Ansätze</w:t>
+      </w:r>
+      <w:proofErr w:type="spellEnd"/>
+      <w:r>
+        <w:t xml:space="preserve"> und </w:t>
+      </w:r>
+      <w:proofErr w:type="spellStart"/>
+      <w:r>
+        <w:t>deren</w:t>
+      </w:r>
+      <w:proofErr w:type="spellEnd"/>
+      <w:r>
+        <w:t xml:space="preserve"> Performance </w:t>
+      </w:r>
+      <w:proofErr w:type="spellStart"/>
+      <w:r>
+        <w:t>bei</w:t>
+      </w:r>
+      <w:proofErr w:type="spellEnd"/>
+      <w:r>
+        <w:t xml:space="preserve"> der </w:t>
+      </w:r>
+      <w:proofErr w:type="spellStart"/>
+      <w:r>
+        <w:t>Klassifikation</w:t>
+      </w:r>
+      <w:proofErr w:type="spellEnd"/>
+      <w:r>
+        <w:t xml:space="preserve"> der </w:t>
+      </w:r>
+      <w:proofErr w:type="spellStart"/>
+      <w:r>
+        <w:t>Informationsbedürfnisse</w:t>
+      </w:r>
+      <w:proofErr w:type="spellEnd"/>
+      <w:r>
+        <w:t xml:space="preserve"> auf level 1 Ebene (</w:t>
+      </w:r>
+      <w:proofErr w:type="spellStart"/>
+      <w:r>
+        <w:t>enthält</w:t>
+      </w:r>
+      <w:proofErr w:type="spellEnd"/>
+      <w:r>
+        <w:t xml:space="preserve"> 11 Klassen) und </w:t>
+      </w:r>
+      <w:proofErr w:type="spellStart"/>
+      <w:r>
+        <w:t>für</w:t>
+      </w:r>
+      <w:proofErr w:type="spellEnd"/>
+      <w:r>
+        <w:t xml:space="preserve"> </w:t>
+      </w:r>
+      <w:proofErr w:type="spellStart"/>
+      <w:r>
+        <w:t>unterschiedliche</w:t>
+      </w:r>
+      <w:proofErr w:type="spellEnd"/>
+      <w:r>
+        <w:t xml:space="preserve"> </w:t>
+      </w:r>
+      <w:proofErr w:type="spellStart"/>
+      <w:r>
+        <w:t>Conditionen</w:t>
+      </w:r>
+      <w:proofErr w:type="spellEnd"/>
+      <w:r>
+        <w:t xml:space="preserve"> (utterance without context, utterance with 1 </w:t>
+      </w:r>
+      <w:proofErr w:type="spellStart"/>
+      <w:r>
+        <w:t>prev</w:t>
+      </w:r>
+      <w:proofErr w:type="spellEnd"/>
+      <w:r>
+        <w:t xml:space="preserve"> turn, utterance with all </w:t>
+      </w:r>
+      <w:proofErr w:type="spellStart"/>
+      <w:r>
+        <w:t>prev</w:t>
+      </w:r>
+      <w:proofErr w:type="spellEnd"/>
+      <w:r>
+        <w:t xml:space="preserve"> turns) </w:t>
+      </w:r>
+      <w:proofErr w:type="spellStart"/>
+      <w:r>
+        <w:t>verglichen</w:t>
+      </w:r>
+      <w:proofErr w:type="spellEnd"/>
+      <w:r>
+        <w:t xml:space="preserve">. </w:t>
       </w:r>
     </w:p>
     <w:p>
@@ -12186,7 +11774,24 @@
         </w:numPr>
       </w:pPr>
       <w:r>
-        <w:t>During the coding process, they found context to be an important factor for identifying information needs and thus tested for the three conditions</w:t>
+        <w:t xml:space="preserve">They found that the </w:t>
+      </w:r>
+      <w:proofErr w:type="spellStart"/>
+      <w:r>
+        <w:t>GermanBERT</w:t>
+      </w:r>
+      <w:proofErr w:type="spellEnd"/>
+      <w:r>
+        <w:t xml:space="preserve"> model (</w:t>
+      </w:r>
+      <w:r>
+        <w:rPr>
+          <w:highlight w:val="yellow"/>
+        </w:rPr>
+        <w:t>cite</w:t>
+      </w:r>
+      <w:r>
+        <w:t xml:space="preserve">) performed best among the other approaches </w:t>
       </w:r>
     </w:p>
     <w:p>
@@ -12198,89 +11803,113 @@
         </w:numPr>
       </w:pPr>
       <w:r>
-        <w:t>They applied multiple baseline () and BERT-based models (</w:t>
-      </w:r>
-      <w:proofErr w:type="spellStart"/>
-      <w:r>
-        <w:t>GermanBERT</w:t>
-      </w:r>
-      <w:proofErr w:type="spellEnd"/>
-      <w:r>
-        <w:t xml:space="preserve"> and two multilingual BERT models)</w:t>
-      </w:r>
-    </w:p>
-    <w:p>
-      <w:pPr>
-        <w:pStyle w:val="Listenabsatz"/>
+        <w:t xml:space="preserve">When looking at the conditions, where the utterance was prepended with 1 or all previous utterances, no significant differences between the models performance was found. </w:t>
+      </w:r>
+    </w:p>
+    <w:p>
+      <w:pPr>
+        <w:pStyle w:val="Folgeabsatz"/>
         <w:numPr>
           <w:ilvl w:val="0"/>
           <w:numId w:val="13"/>
         </w:numPr>
-        <w:spacing w:after="120" w:line="240" w:lineRule="auto"/>
-        <w:rPr>
-          <w:rFonts w:ascii="Segoe UI" w:hAnsi="Segoe UI" w:cs="Segoe UI"/>
-          <w:sz w:val="18"/>
-          <w:szCs w:val="18"/>
-          <w:lang w:val="de-DE"/>
-        </w:rPr>
-      </w:pPr>
-      <w:r>
-        <w:rPr>
-          <w:rFonts w:ascii="Segoe UI" w:hAnsi="Segoe UI" w:cs="Segoe UI"/>
-          <w:sz w:val="18"/>
-          <w:szCs w:val="18"/>
-          <w:lang w:val="en-US"/>
-        </w:rPr>
-        <w:t xml:space="preserve">Similar to our results, Ren et al. [68] and </w:t>
-      </w:r>
-      <w:proofErr w:type="spellStart"/>
-      <w:r>
-        <w:rPr>
-          <w:rFonts w:ascii="Segoe UI" w:hAnsi="Segoe UI" w:cs="Segoe UI"/>
-          <w:sz w:val="18"/>
-          <w:szCs w:val="18"/>
-          <w:lang w:val="en-US"/>
-        </w:rPr>
-        <w:t>Aliannejadi</w:t>
-      </w:r>
-      <w:proofErr w:type="spellEnd"/>
-      <w:r>
-        <w:rPr>
-          <w:rFonts w:ascii="Segoe UI" w:hAnsi="Segoe UI" w:cs="Segoe UI"/>
-          <w:sz w:val="18"/>
-          <w:szCs w:val="18"/>
-          <w:lang w:val="en-US"/>
-        </w:rPr>
-        <w:t xml:space="preserve"> et al. [5] showed that including more context, </w:t>
-      </w:r>
-      <w:proofErr w:type="gramStart"/>
-      <w:r>
-        <w:rPr>
-          <w:rFonts w:ascii="Segoe UI" w:hAnsi="Segoe UI" w:cs="Segoe UI"/>
-          <w:sz w:val="18"/>
-          <w:szCs w:val="18"/>
-          <w:lang w:val="en-US"/>
-        </w:rPr>
-        <w:t>i.e.</w:t>
-      </w:r>
-      <w:proofErr w:type="gramEnd"/>
-      <w:r>
-        <w:rPr>
-          <w:rFonts w:ascii="Segoe UI" w:hAnsi="Segoe UI" w:cs="Segoe UI"/>
-          <w:sz w:val="18"/>
-          <w:szCs w:val="18"/>
-          <w:lang w:val="en-US"/>
-        </w:rPr>
-        <w:t xml:space="preserve"> conversational history, improves the classification performance of the current turn.</w:t>
-      </w:r>
-    </w:p>
-    <w:p>
-      <w:pPr>
-        <w:pStyle w:val="Listenabsatz"/>
+      </w:pPr>
+      <w:r>
+        <w:t>During the coding process, they found context to be an important factor for identifying information needs and thus tested for the three conditions</w:t>
+      </w:r>
+    </w:p>
+    <w:p>
+      <w:pPr>
+        <w:pStyle w:val="Folgeabsatz"/>
         <w:numPr>
           <w:ilvl w:val="0"/>
           <w:numId w:val="13"/>
         </w:numPr>
+      </w:pPr>
+      <w:r>
+        <w:t>They applied multiple baseline () and BERT-based models (</w:t>
+      </w:r>
+      <w:proofErr w:type="spellStart"/>
+      <w:r>
+        <w:t>GermanBERT</w:t>
+      </w:r>
+      <w:proofErr w:type="spellEnd"/>
+      <w:r>
+        <w:t xml:space="preserve"> and two multilingual BERT models)</w:t>
+      </w:r>
+    </w:p>
+    <w:p>
+      <w:pPr>
+        <w:pStyle w:val="Listenabsatz"/>
+        <w:numPr>
+          <w:ilvl w:val="0"/>
+          <w:numId w:val="13"/>
+        </w:numPr>
+        <w:spacing w:after="120" w:line="240" w:lineRule="auto"/>
+        <w:rPr>
+          <w:rFonts w:ascii="Segoe UI" w:hAnsi="Segoe UI" w:cs="Segoe UI"/>
+          <w:sz w:val="18"/>
+          <w:szCs w:val="18"/>
+          <w:lang w:val="de-DE"/>
+        </w:rPr>
+      </w:pPr>
+      <w:r>
+        <w:rPr>
+          <w:rFonts w:ascii="Segoe UI" w:hAnsi="Segoe UI" w:cs="Segoe UI"/>
+          <w:sz w:val="18"/>
+          <w:szCs w:val="18"/>
+          <w:lang w:val="en-US"/>
+        </w:rPr>
+        <w:t xml:space="preserve">Similar to our results, Ren et al. [68] and </w:t>
+      </w:r>
+      <w:proofErr w:type="spellStart"/>
+      <w:r>
+        <w:rPr>
+          <w:rFonts w:ascii="Segoe UI" w:hAnsi="Segoe UI" w:cs="Segoe UI"/>
+          <w:sz w:val="18"/>
+          <w:szCs w:val="18"/>
+          <w:lang w:val="en-US"/>
+        </w:rPr>
+        <w:t>Aliannejadi</w:t>
+      </w:r>
+      <w:proofErr w:type="spellEnd"/>
+      <w:r>
+        <w:rPr>
+          <w:rFonts w:ascii="Segoe UI" w:hAnsi="Segoe UI" w:cs="Segoe UI"/>
+          <w:sz w:val="18"/>
+          <w:szCs w:val="18"/>
+          <w:lang w:val="en-US"/>
+        </w:rPr>
+        <w:t xml:space="preserve"> et al. [5] showed that including more context, </w:t>
+      </w:r>
+      <w:proofErr w:type="gramStart"/>
+      <w:r>
+        <w:rPr>
+          <w:rFonts w:ascii="Segoe UI" w:hAnsi="Segoe UI" w:cs="Segoe UI"/>
+          <w:sz w:val="18"/>
+          <w:szCs w:val="18"/>
+          <w:lang w:val="en-US"/>
+        </w:rPr>
+        <w:t>i.e.</w:t>
+      </w:r>
+      <w:proofErr w:type="gramEnd"/>
+      <w:r>
+        <w:rPr>
+          <w:rFonts w:ascii="Segoe UI" w:hAnsi="Segoe UI" w:cs="Segoe UI"/>
+          <w:sz w:val="18"/>
+          <w:szCs w:val="18"/>
+          <w:lang w:val="en-US"/>
+        </w:rPr>
+        <w:t xml:space="preserve"> conversational history, improves the classification performance of the current turn.</w:t>
+      </w:r>
+    </w:p>
+    <w:p>
+      <w:pPr>
+        <w:pStyle w:val="Listenabsatz"/>
+        <w:numPr>
+          <w:ilvl w:val="0"/>
+          <w:numId w:val="13"/>
+        </w:numPr>
         <w:spacing w:after="120" w:line="240" w:lineRule="auto"/>
         <w:rPr>
           <w:rFonts w:ascii="Segoe UI" w:hAnsi="Segoe UI" w:cs="Segoe UI"/>
@@ -12727,6 +12356,36 @@
     </w:p>
     <w:p>
       <w:pPr>
+        <w:pStyle w:val="Listenabsatz"/>
+        <w:numPr>
+          <w:ilvl w:val="0"/>
+          <w:numId w:val="16"/>
+        </w:numPr>
+        <w:spacing w:after="120" w:line="240" w:lineRule="auto"/>
+        <w:rPr>
+          <w:rFonts w:ascii="Segoe UI" w:hAnsi="Segoe UI" w:cs="Segoe UI"/>
+          <w:b/>
+          <w:bCs/>
+          <w:sz w:val="18"/>
+          <w:szCs w:val="18"/>
+          <w:lang w:val="de-DE"/>
+        </w:rPr>
+      </w:pPr>
+      <w:r>
+        <w:rPr>
+          <w:rFonts w:ascii="Segoe UI" w:hAnsi="Segoe UI" w:cs="Segoe UI"/>
+          <w:b/>
+          <w:bCs/>
+          <w:color w:val="FF0000"/>
+          <w:sz w:val="18"/>
+          <w:szCs w:val="18"/>
+          <w:lang w:val="de-DE"/>
+        </w:rPr>
+        <w:t>Der Vorschlag, dass BERT Domänenspezifisches Wissen fehlt, wurde auch von Schwabl gemacht!</w:t>
+      </w:r>
+    </w:p>
+    <w:p>
+      <w:pPr>
         <w:rPr>
           <w:lang w:val="de-DE"/>
         </w:rPr>
@@ -12737,6 +12396,938 @@
         </w:rPr>
         <w:br w:type="page"/>
       </w:r>
+    </w:p>
+    <w:p>
+      <w:pPr>
+        <w:rPr>
+          <w:lang w:val="de-DE"/>
+        </w:rPr>
+      </w:pPr>
+      <w:r>
+        <w:rPr>
+          <w:lang w:val="de-DE"/>
+        </w:rPr>
+        <w:lastRenderedPageBreak/>
+        <w:t xml:space="preserve">Sabrina </w:t>
+      </w:r>
+      <w:proofErr w:type="spellStart"/>
+      <w:r>
+        <w:rPr>
+          <w:lang w:val="de-DE"/>
+        </w:rPr>
+        <w:t>paper</w:t>
+      </w:r>
+      <w:proofErr w:type="spellEnd"/>
+    </w:p>
+    <w:p>
+      <w:pPr>
+        <w:pStyle w:val="Listenabsatz"/>
+        <w:numPr>
+          <w:ilvl w:val="0"/>
+          <w:numId w:val="13"/>
+        </w:numPr>
+        <w:rPr>
+          <w:lang w:val="de-DE"/>
+        </w:rPr>
+      </w:pPr>
+      <w:r>
+        <w:rPr>
+          <w:lang w:val="de-DE"/>
+        </w:rPr>
+        <w:t xml:space="preserve">Untersucht, wie Nutzer mit </w:t>
+      </w:r>
+      <w:proofErr w:type="spellStart"/>
+      <w:r>
+        <w:rPr>
+          <w:lang w:val="de-DE"/>
+        </w:rPr>
+        <w:t>conversational</w:t>
+      </w:r>
+      <w:proofErr w:type="spellEnd"/>
+      <w:r>
+        <w:rPr>
+          <w:lang w:val="de-DE"/>
+        </w:rPr>
+        <w:t xml:space="preserve"> </w:t>
+      </w:r>
+      <w:proofErr w:type="spellStart"/>
+      <w:r>
+        <w:rPr>
+          <w:lang w:val="de-DE"/>
+        </w:rPr>
+        <w:t>agent</w:t>
+      </w:r>
+      <w:proofErr w:type="spellEnd"/>
+      <w:r>
+        <w:rPr>
+          <w:lang w:val="de-DE"/>
+        </w:rPr>
+        <w:t xml:space="preserve"> </w:t>
+      </w:r>
+      <w:proofErr w:type="spellStart"/>
+      <w:r>
+        <w:rPr>
+          <w:lang w:val="de-DE"/>
+        </w:rPr>
+        <w:t>for</w:t>
+      </w:r>
+      <w:proofErr w:type="spellEnd"/>
+      <w:r>
+        <w:rPr>
+          <w:lang w:val="de-DE"/>
+        </w:rPr>
+        <w:t xml:space="preserve"> recipe </w:t>
+      </w:r>
+      <w:proofErr w:type="spellStart"/>
+      <w:r>
+        <w:rPr>
+          <w:lang w:val="de-DE"/>
+        </w:rPr>
+        <w:t>recommendation</w:t>
+      </w:r>
+      <w:proofErr w:type="spellEnd"/>
+      <w:r>
+        <w:rPr>
+          <w:lang w:val="de-DE"/>
+        </w:rPr>
+        <w:t xml:space="preserve"> interagieren</w:t>
+      </w:r>
+    </w:p>
+    <w:p>
+      <w:pPr>
+        <w:pStyle w:val="Listenabsatz"/>
+        <w:numPr>
+          <w:ilvl w:val="0"/>
+          <w:numId w:val="16"/>
+        </w:numPr>
+        <w:rPr>
+          <w:lang w:val="de-DE"/>
+        </w:rPr>
+      </w:pPr>
+      <w:r>
+        <w:rPr>
+          <w:lang w:val="de-DE"/>
+        </w:rPr>
+        <w:t xml:space="preserve">Wizard </w:t>
+      </w:r>
+      <w:proofErr w:type="spellStart"/>
+      <w:r>
+        <w:rPr>
+          <w:lang w:val="de-DE"/>
+        </w:rPr>
+        <w:t>of</w:t>
+      </w:r>
+      <w:proofErr w:type="spellEnd"/>
+      <w:r>
+        <w:rPr>
+          <w:lang w:val="de-DE"/>
+        </w:rPr>
+        <w:t xml:space="preserve"> </w:t>
+      </w:r>
+      <w:proofErr w:type="spellStart"/>
+      <w:r>
+        <w:rPr>
+          <w:lang w:val="de-DE"/>
+        </w:rPr>
+        <w:t>oz</w:t>
+      </w:r>
+      <w:proofErr w:type="spellEnd"/>
+      <w:r>
+        <w:rPr>
+          <w:lang w:val="de-DE"/>
+        </w:rPr>
+        <w:t xml:space="preserve"> Methode wurde verwendet</w:t>
+      </w:r>
+    </w:p>
+    <w:p>
+      <w:pPr>
+        <w:pStyle w:val="Listenabsatz"/>
+        <w:numPr>
+          <w:ilvl w:val="1"/>
+          <w:numId w:val="13"/>
+        </w:numPr>
+        <w:rPr>
+          <w:lang w:val="de-DE"/>
+        </w:rPr>
+      </w:pPr>
+      <w:r>
+        <w:rPr>
+          <w:lang w:val="de-DE"/>
+        </w:rPr>
+        <w:t xml:space="preserve">28 </w:t>
+      </w:r>
+      <w:proofErr w:type="spellStart"/>
+      <w:r>
+        <w:rPr>
+          <w:lang w:val="de-DE"/>
+        </w:rPr>
+        <w:t>participants</w:t>
+      </w:r>
+      <w:proofErr w:type="spellEnd"/>
+      <w:r>
+        <w:rPr>
+          <w:lang w:val="de-DE"/>
+        </w:rPr>
+        <w:t xml:space="preserve"> für zwei </w:t>
+      </w:r>
+      <w:proofErr w:type="spellStart"/>
+      <w:r>
+        <w:rPr>
+          <w:lang w:val="de-DE"/>
+        </w:rPr>
+        <w:t>conditions</w:t>
+      </w:r>
+      <w:proofErr w:type="spellEnd"/>
+      <w:r>
+        <w:rPr>
+          <w:lang w:val="de-DE"/>
+        </w:rPr>
+        <w:t xml:space="preserve">: </w:t>
+      </w:r>
+      <w:proofErr w:type="spellStart"/>
+      <w:r>
+        <w:rPr>
+          <w:lang w:val="de-DE"/>
+        </w:rPr>
+        <w:t>audio</w:t>
+      </w:r>
+      <w:proofErr w:type="spellEnd"/>
+      <w:r>
+        <w:rPr>
+          <w:lang w:val="de-DE"/>
+        </w:rPr>
+        <w:t xml:space="preserve"> </w:t>
+      </w:r>
+      <w:proofErr w:type="spellStart"/>
+      <w:r>
+        <w:rPr>
+          <w:lang w:val="de-DE"/>
+        </w:rPr>
+        <w:t>based</w:t>
+      </w:r>
+      <w:proofErr w:type="spellEnd"/>
+      <w:r>
+        <w:rPr>
+          <w:lang w:val="de-DE"/>
+        </w:rPr>
+        <w:t xml:space="preserve"> und </w:t>
+      </w:r>
+      <w:proofErr w:type="spellStart"/>
+      <w:r>
+        <w:rPr>
+          <w:lang w:val="de-DE"/>
+        </w:rPr>
+        <w:t>text</w:t>
+      </w:r>
+      <w:proofErr w:type="spellEnd"/>
+      <w:r>
+        <w:rPr>
+          <w:lang w:val="de-DE"/>
+        </w:rPr>
+        <w:t xml:space="preserve"> </w:t>
+      </w:r>
+      <w:proofErr w:type="spellStart"/>
+      <w:r>
+        <w:rPr>
+          <w:lang w:val="de-DE"/>
+        </w:rPr>
+        <w:t>based</w:t>
+      </w:r>
+      <w:proofErr w:type="spellEnd"/>
+    </w:p>
+    <w:p>
+      <w:pPr>
+        <w:pStyle w:val="Listenabsatz"/>
+        <w:numPr>
+          <w:ilvl w:val="1"/>
+          <w:numId w:val="13"/>
+        </w:numPr>
+        <w:rPr>
+          <w:lang w:val="de-DE"/>
+        </w:rPr>
+      </w:pPr>
+      <w:r>
+        <w:rPr>
+          <w:lang w:val="de-DE"/>
+        </w:rPr>
+        <w:t xml:space="preserve">The </w:t>
+      </w:r>
+      <w:proofErr w:type="spellStart"/>
+      <w:r>
+        <w:rPr>
+          <w:lang w:val="de-DE"/>
+        </w:rPr>
+        <w:t>participants</w:t>
+      </w:r>
+      <w:proofErr w:type="spellEnd"/>
+      <w:r>
+        <w:rPr>
+          <w:lang w:val="de-DE"/>
+        </w:rPr>
+        <w:t xml:space="preserve"> </w:t>
+      </w:r>
+      <w:proofErr w:type="spellStart"/>
+      <w:r>
+        <w:rPr>
+          <w:lang w:val="de-DE"/>
+        </w:rPr>
+        <w:t>interacted</w:t>
+      </w:r>
+      <w:proofErr w:type="spellEnd"/>
+      <w:r>
+        <w:rPr>
+          <w:lang w:val="de-DE"/>
+        </w:rPr>
+        <w:t xml:space="preserve"> </w:t>
+      </w:r>
+      <w:proofErr w:type="spellStart"/>
+      <w:r>
+        <w:rPr>
+          <w:lang w:val="de-DE"/>
+        </w:rPr>
+        <w:t>with</w:t>
+      </w:r>
+      <w:proofErr w:type="spellEnd"/>
+      <w:r>
+        <w:rPr>
+          <w:lang w:val="de-DE"/>
+        </w:rPr>
+        <w:t xml:space="preserve"> </w:t>
+      </w:r>
+      <w:proofErr w:type="spellStart"/>
+      <w:r>
+        <w:rPr>
+          <w:lang w:val="de-DE"/>
+        </w:rPr>
+        <w:t>the</w:t>
+      </w:r>
+      <w:proofErr w:type="spellEnd"/>
+      <w:r>
+        <w:rPr>
+          <w:lang w:val="de-DE"/>
+        </w:rPr>
+        <w:t xml:space="preserve"> </w:t>
+      </w:r>
+      <w:proofErr w:type="spellStart"/>
+      <w:r>
+        <w:rPr>
+          <w:lang w:val="de-DE"/>
+        </w:rPr>
+        <w:t>wizard</w:t>
+      </w:r>
+      <w:proofErr w:type="spellEnd"/>
+      <w:r>
+        <w:rPr>
+          <w:lang w:val="de-DE"/>
+        </w:rPr>
+        <w:t xml:space="preserve"> (</w:t>
+      </w:r>
+      <w:proofErr w:type="spellStart"/>
+      <w:r>
+        <w:rPr>
+          <w:lang w:val="de-DE"/>
+        </w:rPr>
+        <w:t>they</w:t>
+      </w:r>
+      <w:proofErr w:type="spellEnd"/>
+      <w:r>
+        <w:rPr>
+          <w:lang w:val="de-DE"/>
+        </w:rPr>
+        <w:t xml:space="preserve"> </w:t>
+      </w:r>
+      <w:proofErr w:type="spellStart"/>
+      <w:r>
+        <w:rPr>
+          <w:lang w:val="de-DE"/>
+        </w:rPr>
+        <w:t>thought</w:t>
+      </w:r>
+      <w:proofErr w:type="spellEnd"/>
+      <w:r>
+        <w:rPr>
+          <w:lang w:val="de-DE"/>
+        </w:rPr>
+        <w:t xml:space="preserve"> </w:t>
+      </w:r>
+      <w:proofErr w:type="spellStart"/>
+      <w:r>
+        <w:rPr>
+          <w:lang w:val="de-DE"/>
+        </w:rPr>
+        <w:t>it</w:t>
+      </w:r>
+      <w:proofErr w:type="spellEnd"/>
+      <w:r>
+        <w:rPr>
+          <w:lang w:val="de-DE"/>
+        </w:rPr>
+        <w:t xml:space="preserve"> was a bot) </w:t>
+      </w:r>
+      <w:proofErr w:type="spellStart"/>
+      <w:r>
+        <w:rPr>
+          <w:lang w:val="de-DE"/>
+        </w:rPr>
+        <w:t>to</w:t>
+      </w:r>
+      <w:proofErr w:type="spellEnd"/>
+      <w:r>
+        <w:rPr>
+          <w:lang w:val="de-DE"/>
+        </w:rPr>
+        <w:t xml:space="preserve"> </w:t>
+      </w:r>
+      <w:proofErr w:type="spellStart"/>
+      <w:r>
+        <w:rPr>
+          <w:lang w:val="de-DE"/>
+        </w:rPr>
+        <w:t>complete</w:t>
+      </w:r>
+      <w:proofErr w:type="spellEnd"/>
+      <w:r>
+        <w:rPr>
+          <w:lang w:val="de-DE"/>
+        </w:rPr>
+        <w:t xml:space="preserve"> </w:t>
+      </w:r>
+      <w:proofErr w:type="spellStart"/>
+      <w:r>
+        <w:rPr>
+          <w:lang w:val="de-DE"/>
+        </w:rPr>
+        <w:t>three</w:t>
+      </w:r>
+      <w:proofErr w:type="spellEnd"/>
+      <w:r>
+        <w:rPr>
+          <w:lang w:val="de-DE"/>
+        </w:rPr>
+        <w:t xml:space="preserve"> recipe </w:t>
+      </w:r>
+      <w:proofErr w:type="spellStart"/>
+      <w:r>
+        <w:rPr>
+          <w:lang w:val="de-DE"/>
+        </w:rPr>
+        <w:t>finding</w:t>
+      </w:r>
+      <w:proofErr w:type="spellEnd"/>
+      <w:r>
+        <w:rPr>
+          <w:lang w:val="de-DE"/>
+        </w:rPr>
+        <w:t xml:space="preserve"> </w:t>
+      </w:r>
+      <w:proofErr w:type="spellStart"/>
+      <w:r>
+        <w:rPr>
+          <w:lang w:val="de-DE"/>
+        </w:rPr>
+        <w:t>tasks</w:t>
+      </w:r>
+      <w:proofErr w:type="spellEnd"/>
+    </w:p>
+    <w:p>
+      <w:pPr>
+        <w:pStyle w:val="Listenabsatz"/>
+        <w:numPr>
+          <w:ilvl w:val="0"/>
+          <w:numId w:val="13"/>
+        </w:numPr>
+        <w:rPr>
+          <w:lang w:val="de-DE"/>
+        </w:rPr>
+      </w:pPr>
+      <w:proofErr w:type="spellStart"/>
+      <w:r>
+        <w:rPr>
+          <w:lang w:val="de-DE"/>
+        </w:rPr>
+        <w:t>Propose</w:t>
+      </w:r>
+      <w:proofErr w:type="spellEnd"/>
+      <w:r>
+        <w:rPr>
+          <w:lang w:val="de-DE"/>
+        </w:rPr>
+        <w:t xml:space="preserve"> Framework </w:t>
+      </w:r>
+      <w:proofErr w:type="spellStart"/>
+      <w:r>
+        <w:rPr>
+          <w:lang w:val="de-DE"/>
+        </w:rPr>
+        <w:t>for</w:t>
+      </w:r>
+      <w:proofErr w:type="spellEnd"/>
+      <w:r>
+        <w:rPr>
+          <w:lang w:val="de-DE"/>
+        </w:rPr>
+        <w:t xml:space="preserve"> </w:t>
+      </w:r>
+      <w:proofErr w:type="spellStart"/>
+      <w:r>
+        <w:rPr>
+          <w:lang w:val="de-DE"/>
+        </w:rPr>
+        <w:t>the</w:t>
+      </w:r>
+      <w:proofErr w:type="spellEnd"/>
+      <w:r>
+        <w:rPr>
+          <w:lang w:val="de-DE"/>
+        </w:rPr>
+        <w:t xml:space="preserve"> </w:t>
+      </w:r>
+      <w:proofErr w:type="spellStart"/>
+      <w:r>
+        <w:rPr>
+          <w:lang w:val="de-DE"/>
+        </w:rPr>
+        <w:t>conversationa</w:t>
+      </w:r>
+      <w:proofErr w:type="spellEnd"/>
+      <w:r>
+        <w:rPr>
+          <w:lang w:val="de-DE"/>
+        </w:rPr>
+        <w:t xml:space="preserve"> </w:t>
+      </w:r>
+      <w:proofErr w:type="spellStart"/>
+      <w:r>
+        <w:rPr>
+          <w:lang w:val="de-DE"/>
+        </w:rPr>
+        <w:t>flow</w:t>
+      </w:r>
+      <w:proofErr w:type="spellEnd"/>
+      <w:r>
+        <w:rPr>
+          <w:lang w:val="de-DE"/>
+        </w:rPr>
+        <w:t xml:space="preserve"> in a </w:t>
+      </w:r>
+      <w:proofErr w:type="spellStart"/>
+      <w:r>
+        <w:rPr>
+          <w:lang w:val="de-DE"/>
+        </w:rPr>
+        <w:t>future</w:t>
+      </w:r>
+      <w:proofErr w:type="spellEnd"/>
+      <w:r>
+        <w:rPr>
+          <w:lang w:val="de-DE"/>
+        </w:rPr>
+        <w:t xml:space="preserve"> possible </w:t>
+      </w:r>
+      <w:proofErr w:type="spellStart"/>
+      <w:r>
+        <w:rPr>
+          <w:lang w:val="de-DE"/>
+        </w:rPr>
+        <w:t>conversational</w:t>
+      </w:r>
+      <w:proofErr w:type="spellEnd"/>
+      <w:r>
+        <w:rPr>
+          <w:lang w:val="de-DE"/>
+        </w:rPr>
+        <w:t xml:space="preserve"> </w:t>
+      </w:r>
+      <w:proofErr w:type="spellStart"/>
+      <w:r>
+        <w:rPr>
+          <w:lang w:val="de-DE"/>
+        </w:rPr>
+        <w:t>agent</w:t>
+      </w:r>
+      <w:proofErr w:type="spellEnd"/>
+      <w:r>
+        <w:rPr>
+          <w:lang w:val="de-DE"/>
+        </w:rPr>
+        <w:t xml:space="preserve"> </w:t>
+      </w:r>
+      <w:proofErr w:type="spellStart"/>
+      <w:r>
+        <w:rPr>
+          <w:lang w:val="de-DE"/>
+        </w:rPr>
+        <w:t>for</w:t>
+      </w:r>
+      <w:proofErr w:type="spellEnd"/>
+      <w:r>
+        <w:rPr>
+          <w:lang w:val="de-DE"/>
+        </w:rPr>
+        <w:t xml:space="preserve"> recipe </w:t>
+      </w:r>
+      <w:proofErr w:type="spellStart"/>
+      <w:r>
+        <w:rPr>
+          <w:lang w:val="de-DE"/>
+        </w:rPr>
+        <w:t>recommendation</w:t>
+      </w:r>
+      <w:proofErr w:type="spellEnd"/>
+    </w:p>
+    <w:p>
+      <w:pPr>
+        <w:pStyle w:val="Listenabsatz"/>
+        <w:numPr>
+          <w:ilvl w:val="0"/>
+          <w:numId w:val="13"/>
+        </w:numPr>
+        <w:rPr>
+          <w:lang w:val="de-DE"/>
+        </w:rPr>
+      </w:pPr>
+      <w:proofErr w:type="spellStart"/>
+      <w:r>
+        <w:rPr>
+          <w:lang w:val="de-DE"/>
+        </w:rPr>
+        <w:t>Their</w:t>
+      </w:r>
+      <w:proofErr w:type="spellEnd"/>
+      <w:r>
+        <w:rPr>
+          <w:lang w:val="de-DE"/>
+        </w:rPr>
+        <w:t xml:space="preserve"> </w:t>
+      </w:r>
+      <w:proofErr w:type="spellStart"/>
+      <w:r>
+        <w:rPr>
+          <w:lang w:val="de-DE"/>
+        </w:rPr>
+        <w:t>results</w:t>
+      </w:r>
+      <w:proofErr w:type="spellEnd"/>
+      <w:r>
+        <w:rPr>
+          <w:lang w:val="de-DE"/>
+        </w:rPr>
+        <w:t xml:space="preserve"> </w:t>
+      </w:r>
+      <w:proofErr w:type="spellStart"/>
+      <w:r>
+        <w:rPr>
+          <w:lang w:val="de-DE"/>
+        </w:rPr>
+        <w:t>are</w:t>
+      </w:r>
+      <w:proofErr w:type="spellEnd"/>
+      <w:r>
+        <w:rPr>
+          <w:lang w:val="de-DE"/>
+        </w:rPr>
+        <w:t xml:space="preserve"> </w:t>
+      </w:r>
+      <w:proofErr w:type="spellStart"/>
+      <w:r>
+        <w:rPr>
+          <w:lang w:val="de-DE"/>
+        </w:rPr>
+        <w:t>mostly</w:t>
+      </w:r>
+      <w:proofErr w:type="spellEnd"/>
+      <w:r>
+        <w:rPr>
+          <w:lang w:val="de-DE"/>
+        </w:rPr>
+        <w:t xml:space="preserve"> </w:t>
+      </w:r>
+      <w:proofErr w:type="spellStart"/>
+      <w:r>
+        <w:rPr>
+          <w:lang w:val="de-DE"/>
+        </w:rPr>
+        <w:t>encouraging</w:t>
+      </w:r>
+      <w:proofErr w:type="spellEnd"/>
+      <w:r>
+        <w:rPr>
+          <w:lang w:val="de-DE"/>
+        </w:rPr>
+        <w:t xml:space="preserve"> </w:t>
+      </w:r>
+      <w:proofErr w:type="spellStart"/>
+      <w:r>
+        <w:rPr>
+          <w:lang w:val="de-DE"/>
+        </w:rPr>
+        <w:t>for</w:t>
+      </w:r>
+      <w:proofErr w:type="spellEnd"/>
+      <w:r>
+        <w:rPr>
+          <w:lang w:val="de-DE"/>
+        </w:rPr>
+        <w:t xml:space="preserve"> </w:t>
+      </w:r>
+      <w:proofErr w:type="spellStart"/>
+      <w:r>
+        <w:rPr>
+          <w:lang w:val="de-DE"/>
+        </w:rPr>
+        <w:t>future</w:t>
+      </w:r>
+      <w:proofErr w:type="spellEnd"/>
+      <w:r>
+        <w:rPr>
+          <w:lang w:val="de-DE"/>
+        </w:rPr>
+        <w:t xml:space="preserve"> </w:t>
+      </w:r>
+      <w:proofErr w:type="spellStart"/>
+      <w:r>
+        <w:rPr>
+          <w:lang w:val="de-DE"/>
+        </w:rPr>
+        <w:t>development</w:t>
+      </w:r>
+      <w:proofErr w:type="spellEnd"/>
+      <w:r>
+        <w:rPr>
+          <w:lang w:val="de-DE"/>
+        </w:rPr>
+        <w:t xml:space="preserve"> </w:t>
+      </w:r>
+      <w:proofErr w:type="spellStart"/>
+      <w:r>
+        <w:rPr>
+          <w:lang w:val="de-DE"/>
+        </w:rPr>
+        <w:t>of</w:t>
+      </w:r>
+      <w:proofErr w:type="spellEnd"/>
+      <w:r>
+        <w:rPr>
+          <w:lang w:val="de-DE"/>
+        </w:rPr>
+        <w:t xml:space="preserve"> such a </w:t>
+      </w:r>
+      <w:proofErr w:type="spellStart"/>
+      <w:r>
+        <w:rPr>
+          <w:lang w:val="de-DE"/>
+        </w:rPr>
+        <w:t>conversational</w:t>
+      </w:r>
+      <w:proofErr w:type="spellEnd"/>
+      <w:r>
+        <w:rPr>
+          <w:lang w:val="de-DE"/>
+        </w:rPr>
+        <w:t xml:space="preserve"> </w:t>
+      </w:r>
+      <w:proofErr w:type="spellStart"/>
+      <w:r>
+        <w:rPr>
+          <w:lang w:val="de-DE"/>
+        </w:rPr>
+        <w:t>agent</w:t>
+      </w:r>
+      <w:proofErr w:type="spellEnd"/>
+      <w:r>
+        <w:rPr>
+          <w:lang w:val="de-DE"/>
+        </w:rPr>
+        <w:t xml:space="preserve">, but also </w:t>
+      </w:r>
+      <w:proofErr w:type="spellStart"/>
+      <w:r>
+        <w:rPr>
+          <w:lang w:val="de-DE"/>
+        </w:rPr>
+        <w:t>provide</w:t>
+      </w:r>
+      <w:proofErr w:type="spellEnd"/>
+      <w:r>
+        <w:rPr>
+          <w:lang w:val="de-DE"/>
+        </w:rPr>
+        <w:t xml:space="preserve"> </w:t>
+      </w:r>
+      <w:proofErr w:type="spellStart"/>
+      <w:r>
+        <w:rPr>
+          <w:lang w:val="de-DE"/>
+        </w:rPr>
+        <w:t>insights</w:t>
+      </w:r>
+      <w:proofErr w:type="spellEnd"/>
+      <w:r>
+        <w:rPr>
+          <w:lang w:val="de-DE"/>
+        </w:rPr>
+        <w:t xml:space="preserve"> </w:t>
+      </w:r>
+      <w:proofErr w:type="spellStart"/>
+      <w:r>
+        <w:rPr>
+          <w:lang w:val="de-DE"/>
+        </w:rPr>
+        <w:t>into</w:t>
+      </w:r>
+      <w:proofErr w:type="spellEnd"/>
+      <w:r>
+        <w:rPr>
+          <w:lang w:val="de-DE"/>
+        </w:rPr>
+        <w:t xml:space="preserve"> </w:t>
+      </w:r>
+      <w:proofErr w:type="spellStart"/>
+      <w:r>
+        <w:rPr>
+          <w:lang w:val="de-DE"/>
+        </w:rPr>
+        <w:t>the</w:t>
+      </w:r>
+      <w:proofErr w:type="spellEnd"/>
+      <w:r>
+        <w:rPr>
+          <w:lang w:val="de-DE"/>
+        </w:rPr>
+        <w:t xml:space="preserve"> </w:t>
+      </w:r>
+      <w:proofErr w:type="spellStart"/>
+      <w:r>
+        <w:rPr>
+          <w:lang w:val="de-DE"/>
+        </w:rPr>
+        <w:t>complexity</w:t>
+      </w:r>
+      <w:proofErr w:type="spellEnd"/>
+      <w:r>
+        <w:rPr>
+          <w:lang w:val="de-DE"/>
+        </w:rPr>
+        <w:t xml:space="preserve"> </w:t>
+      </w:r>
+      <w:proofErr w:type="spellStart"/>
+      <w:r>
+        <w:rPr>
+          <w:lang w:val="de-DE"/>
+        </w:rPr>
+        <w:t>of</w:t>
+      </w:r>
+      <w:proofErr w:type="spellEnd"/>
+      <w:r>
+        <w:rPr>
+          <w:lang w:val="de-DE"/>
+        </w:rPr>
+        <w:t xml:space="preserve"> </w:t>
+      </w:r>
+      <w:proofErr w:type="spellStart"/>
+      <w:r>
+        <w:rPr>
+          <w:lang w:val="de-DE"/>
+        </w:rPr>
+        <w:t>building</w:t>
+      </w:r>
+      <w:proofErr w:type="spellEnd"/>
+      <w:r>
+        <w:rPr>
+          <w:lang w:val="de-DE"/>
+        </w:rPr>
+        <w:t xml:space="preserve"> such a </w:t>
+      </w:r>
+      <w:proofErr w:type="spellStart"/>
+      <w:r>
+        <w:rPr>
+          <w:lang w:val="de-DE"/>
+        </w:rPr>
+        <w:t>system</w:t>
+      </w:r>
+      <w:proofErr w:type="spellEnd"/>
+    </w:p>
+    <w:p>
+      <w:pPr>
+        <w:pStyle w:val="Listenabsatz"/>
+        <w:numPr>
+          <w:ilvl w:val="1"/>
+          <w:numId w:val="13"/>
+        </w:numPr>
+        <w:rPr>
+          <w:lang w:val="de-DE"/>
+        </w:rPr>
+      </w:pPr>
+      <w:r>
+        <w:rPr>
+          <w:lang w:val="de-DE"/>
+        </w:rPr>
+        <w:t xml:space="preserve">Many </w:t>
+      </w:r>
+      <w:proofErr w:type="spellStart"/>
+      <w:r>
+        <w:rPr>
+          <w:lang w:val="de-DE"/>
+        </w:rPr>
+        <w:t>conversations</w:t>
+      </w:r>
+      <w:proofErr w:type="spellEnd"/>
+      <w:r>
+        <w:rPr>
+          <w:lang w:val="de-DE"/>
+        </w:rPr>
+        <w:t xml:space="preserve"> oft he </w:t>
+      </w:r>
+      <w:proofErr w:type="spellStart"/>
+      <w:r>
+        <w:rPr>
+          <w:lang w:val="de-DE"/>
+        </w:rPr>
+        <w:t>study</w:t>
+      </w:r>
+      <w:proofErr w:type="spellEnd"/>
+      <w:r>
+        <w:rPr>
+          <w:lang w:val="de-DE"/>
+        </w:rPr>
+        <w:t xml:space="preserve"> </w:t>
+      </w:r>
+      <w:proofErr w:type="spellStart"/>
+      <w:r>
+        <w:rPr>
+          <w:lang w:val="de-DE"/>
+        </w:rPr>
+        <w:t>followed</w:t>
+      </w:r>
+      <w:proofErr w:type="spellEnd"/>
+      <w:r>
+        <w:rPr>
+          <w:lang w:val="de-DE"/>
+        </w:rPr>
+        <w:t xml:space="preserve"> </w:t>
+      </w:r>
+      <w:proofErr w:type="spellStart"/>
+      <w:r>
+        <w:rPr>
+          <w:lang w:val="de-DE"/>
+        </w:rPr>
+        <w:t>this</w:t>
+      </w:r>
+      <w:proofErr w:type="spellEnd"/>
+      <w:r>
+        <w:rPr>
+          <w:lang w:val="de-DE"/>
+        </w:rPr>
+        <w:t xml:space="preserve"> </w:t>
+      </w:r>
+      <w:proofErr w:type="spellStart"/>
+      <w:r>
+        <w:rPr>
+          <w:lang w:val="de-DE"/>
+        </w:rPr>
+        <w:t>framework</w:t>
+      </w:r>
+      <w:proofErr w:type="spellEnd"/>
     </w:p>
     <w:p>
       <w:pPr>
@@ -15709,6 +16300,7 @@
     <w:rsid w:val="00986F12"/>
     <w:rsid w:val="00BE2DB3"/>
     <w:rsid w:val="00C84825"/>
+    <w:rsid w:val="00D57B35"/>
   </w:rsids>
   <m:mathPr>
     <m:mathFont m:val="Cambria Math"/>
@@ -16167,20 +16759,12 @@
       <w:color w:val="808080"/>
     </w:rPr>
   </w:style>
-  <w:style w:type="paragraph" w:customStyle="1" w:styleId="7DD8424A6C754695A0647C0B5F74BFB7">
-    <w:name w:val="7DD8424A6C754695A0647C0B5F74BFB7"/>
-    <w:rsid w:val="00494622"/>
-  </w:style>
   <w:style w:type="paragraph" w:customStyle="1" w:styleId="DEA023C44A4D4E8BA7F34F89A575EEEB">
     <w:name w:val="DEA023C44A4D4E8BA7F34F89A575EEEB"/>
     <w:rsid w:val="00494622"/>
   </w:style>
   <w:style w:type="paragraph" w:customStyle="1" w:styleId="067588AC189741558A03481F4E870722">
     <w:name w:val="067588AC189741558A03481F4E870722"/>
-    <w:rsid w:val="00494622"/>
-  </w:style>
-  <w:style w:type="paragraph" w:customStyle="1" w:styleId="911ED96F8F95456C94C5F6426F6865DA">
-    <w:name w:val="911ED96F8F95456C94C5F6426F6865DA"/>
     <w:rsid w:val="00494622"/>
   </w:style>
 </w:styles>

</xml_diff>

<commit_message>
domain adaption chapter information gathered
</commit_message>
<xml_diff>
--- a/docs/related work.docx
+++ b/docs/related work.docx
@@ -269,14 +269,27 @@
       <w:r>
         <w:t xml:space="preserve">Figure </w:t>
       </w:r>
-      <w:fldSimple w:instr=" SEQ Figure \* ARABIC ">
-        <w:r>
-          <w:rPr>
-            <w:noProof/>
-          </w:rPr>
-          <w:t>1</w:t>
-        </w:r>
-      </w:fldSimple>
+      <w:r>
+        <w:fldChar w:fldCharType="begin"/>
+      </w:r>
+      <w:r>
+        <w:instrText xml:space="preserve"> SEQ Figure \* ARABIC </w:instrText>
+      </w:r>
+      <w:r>
+        <w:fldChar w:fldCharType="separate"/>
+      </w:r>
+      <w:r>
+        <w:rPr>
+          <w:noProof/>
+        </w:rPr>
+        <w:t>1</w:t>
+      </w:r>
+      <w:r>
+        <w:rPr>
+          <w:noProof/>
+        </w:rPr>
+        <w:fldChar w:fldCharType="end"/>
+      </w:r>
       <w:r>
         <w:t xml:space="preserve">: </w:t>
       </w:r>
@@ -350,14 +363,27 @@
       <w:r>
         <w:t xml:space="preserve">Figure </w:t>
       </w:r>
-      <w:fldSimple w:instr=" SEQ Figure \* ARABIC ">
-        <w:r>
-          <w:rPr>
-            <w:noProof/>
-          </w:rPr>
-          <w:t>2</w:t>
-        </w:r>
-      </w:fldSimple>
+      <w:r>
+        <w:fldChar w:fldCharType="begin"/>
+      </w:r>
+      <w:r>
+        <w:instrText xml:space="preserve"> SEQ Figure \* ARABIC </w:instrText>
+      </w:r>
+      <w:r>
+        <w:fldChar w:fldCharType="separate"/>
+      </w:r>
+      <w:r>
+        <w:rPr>
+          <w:noProof/>
+        </w:rPr>
+        <w:t>2</w:t>
+      </w:r>
+      <w:r>
+        <w:rPr>
+          <w:noProof/>
+        </w:rPr>
+        <w:fldChar w:fldCharType="end"/>
+      </w:r>
       <w:r>
         <w:t xml:space="preserve">: </w:t>
       </w:r>
@@ -430,14 +456,27 @@
       <w:r>
         <w:t xml:space="preserve">Figure </w:t>
       </w:r>
-      <w:fldSimple w:instr=" SEQ Figure \* ARABIC ">
-        <w:r>
-          <w:rPr>
-            <w:noProof/>
-          </w:rPr>
-          <w:t>3</w:t>
-        </w:r>
-      </w:fldSimple>
+      <w:r>
+        <w:fldChar w:fldCharType="begin"/>
+      </w:r>
+      <w:r>
+        <w:instrText xml:space="preserve"> SEQ Figure \* ARABIC </w:instrText>
+      </w:r>
+      <w:r>
+        <w:fldChar w:fldCharType="separate"/>
+      </w:r>
+      <w:r>
+        <w:rPr>
+          <w:noProof/>
+        </w:rPr>
+        <w:t>3</w:t>
+      </w:r>
+      <w:r>
+        <w:rPr>
+          <w:noProof/>
+        </w:rPr>
+        <w:fldChar w:fldCharType="end"/>
+      </w:r>
       <w:r>
         <w:t xml:space="preserve">: </w:t>
       </w:r>
@@ -578,6 +617,54 @@
       </w:pPr>
       <w:r>
         <w:t>BERT-DST</w:t>
+      </w:r>
+    </w:p>
+    <w:p>
+      <w:pPr>
+        <w:pStyle w:val="Listenabsatz"/>
+        <w:numPr>
+          <w:ilvl w:val="0"/>
+          <w:numId w:val="2"/>
+        </w:numPr>
+      </w:pPr>
+      <w:r>
+        <w:t xml:space="preserve">They present BERT-DST, a scalable </w:t>
+      </w:r>
+      <w:proofErr w:type="spellStart"/>
+      <w:r>
+        <w:t>ent</w:t>
+      </w:r>
+      <w:proofErr w:type="spellEnd"/>
+      <w:r>
+        <w:t>-to-end dialogue state tracker based on BERT</w:t>
+      </w:r>
+    </w:p>
+    <w:p>
+      <w:pPr>
+        <w:pStyle w:val="Listenabsatz"/>
+        <w:numPr>
+          <w:ilvl w:val="0"/>
+          <w:numId w:val="2"/>
+        </w:numPr>
+      </w:pPr>
+      <w:r>
+        <w:t xml:space="preserve">In their framework, BERT is adopted to produce contextualized representations of dialogue context, </w:t>
+      </w:r>
+      <w:proofErr w:type="spellStart"/>
+      <w:r>
+        <w:t>wich</w:t>
+      </w:r>
+      <w:proofErr w:type="spellEnd"/>
+      <w:r>
+        <w:t xml:space="preserve"> are used by the classification and span prediction modules to predict the slot value as none, </w:t>
+      </w:r>
+      <w:proofErr w:type="spellStart"/>
+      <w:r>
+        <w:t>dontcare</w:t>
+      </w:r>
+      <w:proofErr w:type="spellEnd"/>
+      <w:r>
+        <w:t xml:space="preserve"> or a text span in the dialogue context</w:t>
       </w:r>
     </w:p>
     <w:p>
@@ -616,7 +703,7 @@
           <w:color w:val="212529"/>
           <w:shd w:val="clear" w:color="auto" w:fill="FFFFFF"/>
         </w:rPr>
-        <w:t xml:space="preserve"> The dialogue states predicted by DST are used by the downstream dialogue management component to produce API calls to a backend database and generate responses to the user.</w:t>
+        <w:t xml:space="preserve"> The dialogue states predicted by DST are used by the downstream dialogue management component to produce API calls </w:t>
       </w:r>
       <w:r>
         <w:rPr>
@@ -624,78 +711,87 @@
           <w:color w:val="212529"/>
           <w:shd w:val="clear" w:color="auto" w:fill="FFFFFF"/>
         </w:rPr>
-        <w:t xml:space="preserve"> A dialogue state is often expressed as a collection of slot-value pairs (</w:t>
-      </w:r>
-      <w:proofErr w:type="spellStart"/>
+        <w:lastRenderedPageBreak/>
+        <w:t>to a backend database and generate responses to the user.</w:t>
+      </w:r>
       <w:r>
         <w:rPr>
           <w:rFonts w:cstheme="minorHAnsi"/>
           <w:color w:val="212529"/>
           <w:shd w:val="clear" w:color="auto" w:fill="FFFFFF"/>
         </w:rPr>
-        <w:t>dafür</w:t>
-      </w:r>
-      <w:proofErr w:type="spellEnd"/>
+        <w:t xml:space="preserve"> A dialogue state is often expressed as a collection of slot-value pairs (</w:t>
+      </w:r>
+      <w:proofErr w:type="spellStart"/>
       <w:r>
         <w:rPr>
           <w:rFonts w:cstheme="minorHAnsi"/>
           <w:color w:val="212529"/>
           <w:shd w:val="clear" w:color="auto" w:fill="FFFFFF"/>
         </w:rPr>
-        <w:t xml:space="preserve"> </w:t>
-      </w:r>
-      <w:proofErr w:type="spellStart"/>
+        <w:t>dafür</w:t>
+      </w:r>
+      <w:proofErr w:type="spellEnd"/>
       <w:r>
         <w:rPr>
           <w:rFonts w:cstheme="minorHAnsi"/>
           <w:color w:val="212529"/>
           <w:shd w:val="clear" w:color="auto" w:fill="FFFFFF"/>
         </w:rPr>
-        <w:t>ist</w:t>
-      </w:r>
-      <w:proofErr w:type="spellEnd"/>
+        <w:t xml:space="preserve"> </w:t>
+      </w:r>
+      <w:proofErr w:type="spellStart"/>
       <w:r>
         <w:rPr>
           <w:rFonts w:cstheme="minorHAnsi"/>
           <w:color w:val="212529"/>
           <w:shd w:val="clear" w:color="auto" w:fill="FFFFFF"/>
         </w:rPr>
-        <w:t xml:space="preserve"> </w:t>
-      </w:r>
-      <w:proofErr w:type="spellStart"/>
+        <w:t>ist</w:t>
+      </w:r>
+      <w:proofErr w:type="spellEnd"/>
       <w:r>
         <w:rPr>
           <w:rFonts w:cstheme="minorHAnsi"/>
           <w:color w:val="212529"/>
           <w:shd w:val="clear" w:color="auto" w:fill="FFFFFF"/>
         </w:rPr>
-        <w:t>eine</w:t>
-      </w:r>
-      <w:proofErr w:type="spellEnd"/>
+        <w:t xml:space="preserve"> </w:t>
+      </w:r>
+      <w:proofErr w:type="spellStart"/>
       <w:r>
         <w:rPr>
           <w:rFonts w:cstheme="minorHAnsi"/>
           <w:color w:val="212529"/>
           <w:shd w:val="clear" w:color="auto" w:fill="FFFFFF"/>
         </w:rPr>
-        <w:t xml:space="preserve"> ontology </w:t>
-      </w:r>
-      <w:proofErr w:type="spellStart"/>
+        <w:t>eine</w:t>
+      </w:r>
+      <w:proofErr w:type="spellEnd"/>
       <w:r>
         <w:rPr>
           <w:rFonts w:cstheme="minorHAnsi"/>
           <w:color w:val="212529"/>
           <w:shd w:val="clear" w:color="auto" w:fill="FFFFFF"/>
         </w:rPr>
-        <w:t>nötig</w:t>
-      </w:r>
-      <w:proofErr w:type="spellEnd"/>
+        <w:t xml:space="preserve"> ontology </w:t>
+      </w:r>
+      <w:proofErr w:type="spellStart"/>
       <w:r>
         <w:rPr>
           <w:rFonts w:cstheme="minorHAnsi"/>
           <w:color w:val="212529"/>
           <w:shd w:val="clear" w:color="auto" w:fill="FFFFFF"/>
         </w:rPr>
+        <w:t>nötig</w:t>
+      </w:r>
+      <w:proofErr w:type="spellEnd"/>
+      <w:r>
+        <w:rPr>
+          <w:rFonts w:cstheme="minorHAnsi"/>
+          <w:color w:val="212529"/>
+          <w:shd w:val="clear" w:color="auto" w:fill="FFFFFF"/>
+        </w:rPr>
         <w:t>)</w:t>
       </w:r>
     </w:p>
@@ -711,11 +807,7 @@
         <w:t>BERT-DST is an end-to-end dialogue state tracker which directly extracts slot values from the dialogue context</w:t>
       </w:r>
       <w:r>
-        <w:t xml:space="preserve">. BERT is used as a dialogue context encoder whose contextualized language </w:t>
-      </w:r>
-      <w:r>
-        <w:lastRenderedPageBreak/>
-        <w:t xml:space="preserve">representations are suitable for scalable DST to identify slot values from their semantic </w:t>
+        <w:t xml:space="preserve">. BERT is used as a dialogue context encoder whose contextualized language representations are suitable for scalable DST to identify slot values from their semantic </w:t>
       </w:r>
       <w:proofErr w:type="spellStart"/>
       <w:r>
@@ -1212,7 +1304,11 @@
         </w:numPr>
       </w:pPr>
       <w:r>
-        <w:t xml:space="preserve">One of the major challenges in multi-turn conversational search is to model the conversational history to answer the current question. Existing methods either prepend history turns to the current question or use complicated attention mechanisms to model the history. This paper proposes history answer </w:t>
+        <w:t xml:space="preserve">One of the major challenges in multi-turn conversational search is to model the conversational history to answer the current question. Existing methods either prepend </w:t>
+      </w:r>
+      <w:r>
+        <w:lastRenderedPageBreak/>
+        <w:t xml:space="preserve">history turns to the current question or use complicated attention mechanisms to model the history. This paper proposes history answer </w:t>
       </w:r>
       <w:proofErr w:type="gramStart"/>
       <w:r>
@@ -1240,7 +1336,6 @@
         </w:numPr>
       </w:pPr>
       <w:r>
-        <w:lastRenderedPageBreak/>
         <w:t xml:space="preserve">Why Conversational QA? </w:t>
       </w:r>
       <w:proofErr w:type="spellStart"/>
@@ -1532,6 +1627,7 @@
         <w:pStyle w:val="berschrift3"/>
       </w:pPr>
       <w:r>
+        <w:lastRenderedPageBreak/>
         <w:t>Query resolution for conversational search</w:t>
       </w:r>
     </w:p>
@@ -1586,7 +1682,6 @@
         </w:numPr>
       </w:pPr>
       <w:r>
-        <w:lastRenderedPageBreak/>
         <w:t xml:space="preserve">Query rewriting </w:t>
       </w:r>
       <w:r>
@@ -2328,6 +2423,7 @@
           <w:rFonts w:eastAsia="Times New Roman"/>
           <w:lang w:val="de-DE"/>
         </w:rPr>
+        <w:lastRenderedPageBreak/>
         <w:t>Towards</w:t>
       </w:r>
       <w:proofErr w:type="spellEnd"/>
@@ -4356,17 +4452,7 @@
           <w:szCs w:val="18"/>
           <w:lang w:val="de-DE"/>
         </w:rPr>
-        <w:t xml:space="preserve">Allerdings gibt es in der Literatur sehr viele Arbeiten, die beweisen, dass BERT domänenspezifisches </w:t>
-      </w:r>
-      <w:r>
-        <w:rPr>
-          <w:rFonts w:ascii="Segoe UI" w:eastAsia="Times New Roman" w:hAnsi="Segoe UI" w:cs="Segoe UI"/>
-          <w:sz w:val="18"/>
-          <w:szCs w:val="18"/>
-          <w:lang w:val="de-DE"/>
-        </w:rPr>
-        <w:lastRenderedPageBreak/>
-        <w:t xml:space="preserve">Wissen mangelt und daher </w:t>
+        <w:t xml:space="preserve">Allerdings gibt es in der Literatur sehr viele Arbeiten, die beweisen, dass BERT domänenspezifisches Wissen mangelt und daher </w:t>
       </w:r>
       <w:proofErr w:type="spellStart"/>
       <w:r>
@@ -8019,6 +8105,7 @@
     </w:p>
     <w:p>
       <w:pPr>
+        <w:pStyle w:val="Titel"/>
         <w:rPr>
           <w:lang w:val="de-DE"/>
         </w:rPr>
@@ -8029,8 +8116,48 @@
         </w:rPr>
         <w:br w:type="page"/>
       </w:r>
-      <w:r>
+      <w:proofErr w:type="spellStart"/>
+      <w:r>
+        <w:rPr>
+          <w:lang w:val="de-DE"/>
+        </w:rPr>
         <w:lastRenderedPageBreak/>
+        <w:t>Related</w:t>
+      </w:r>
+      <w:proofErr w:type="spellEnd"/>
+      <w:r>
+        <w:rPr>
+          <w:lang w:val="de-DE"/>
+        </w:rPr>
+        <w:t xml:space="preserve"> </w:t>
+      </w:r>
+      <w:proofErr w:type="spellStart"/>
+      <w:r>
+        <w:rPr>
+          <w:lang w:val="de-DE"/>
+        </w:rPr>
+        <w:t>work</w:t>
+      </w:r>
+      <w:proofErr w:type="spellEnd"/>
+    </w:p>
+    <w:p>
+      <w:pPr>
+        <w:pStyle w:val="Listenabsatz"/>
+        <w:numPr>
+          <w:ilvl w:val="0"/>
+          <w:numId w:val="2"/>
+        </w:numPr>
+        <w:rPr>
+          <w:lang w:val="de-DE"/>
+        </w:rPr>
+      </w:pPr>
+      <w:r>
+        <w:t xml:space="preserve">BERTs </w:t>
+      </w:r>
+      <w:r>
+        <w:t xml:space="preserve">outstanding performance und </w:t>
+      </w:r>
+      <w:r>
         <w:br w:type="page"/>
       </w:r>
     </w:p>
@@ -8055,7 +8182,7 @@
         <w:pStyle w:val="Folgeabsatz"/>
         <w:numPr>
           <w:ilvl w:val="0"/>
-          <w:numId w:val="14"/>
+          <w:numId w:val="17"/>
         </w:numPr>
       </w:pPr>
       <w:r>
@@ -8082,7 +8209,7 @@
             <w:rPr>
               <w:noProof/>
             </w:rPr>
-            <w:instrText>ADDIN CitaviPlaceholder{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}</w:instrText>
+            <w:instrText>ADDIN CitaviPlaceholder{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}</w:instrText>
           </w:r>
           <w:r>
             <w:rPr>
@@ -8104,13 +8231,70 @@
           </w:r>
         </w:sdtContent>
       </w:sdt>
+      <w:r>
+        <w:t xml:space="preserve"> </w:t>
+      </w:r>
+      <w:r>
+        <w:t xml:space="preserve">Answer span extraction </w:t>
+      </w:r>
+      <w:sdt>
+        <w:sdtPr>
+          <w:alias w:val="To edit, see citavi.com/edit"/>
+          <w:tag w:val="CitaviPlaceholder#40b843e3-874f-415f-be89-c38010da9a7b"/>
+          <w:id w:val="-1393190342"/>
+          <w:placeholder>
+            <w:docPart w:val="43867BD26FCA4991A43EDA79A4A3F854"/>
+          </w:placeholder>
+        </w:sdtPr>
+        <w:sdtContent>
+          <w:r>
+            <w:rPr>
+              <w:noProof/>
+            </w:rPr>
+            <w:fldChar w:fldCharType="begin"/>
+          </w:r>
+          <w:r>
+            <w:rPr>
+              <w:noProof/>
+            </w:rPr>
+            <w:instrText>ADDIN CitaviPlaceholder{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}</w:instrText>
+          </w:r>
+          <w:r>
+            <w:rPr>
+              <w:noProof/>
+            </w:rPr>
+            <w:fldChar w:fldCharType="separate"/>
+          </w:r>
+          <w:r>
+            <w:rPr>
+              <w:noProof/>
+            </w:rPr>
+            <w:t>(Vakulenko et al., 2021)</w:t>
+          </w:r>
+          <w:r>
+            <w:rPr>
+              <w:noProof/>
+            </w:rPr>
+            <w:fldChar w:fldCharType="end"/>
+          </w:r>
+        </w:sdtContent>
+      </w:sdt>
     </w:p>
     <w:p>
       <w:pPr>
         <w:pStyle w:val="Folgeabsatz"/>
         <w:numPr>
+          <w:ilvl w:val="1"/>
+          <w:numId w:val="17"/>
+        </w:numPr>
+      </w:pPr>
+    </w:p>
+    <w:p>
+      <w:pPr>
+        <w:pStyle w:val="Folgeabsatz"/>
+        <w:numPr>
           <w:ilvl w:val="0"/>
-          <w:numId w:val="14"/>
+          <w:numId w:val="17"/>
         </w:numPr>
       </w:pPr>
       <w:r>
@@ -8137,7 +8321,7 @@
             <w:rPr>
               <w:noProof/>
             </w:rPr>
-            <w:instrText>ADDIN CitaviPlaceholder{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}</w:instrText>
+            <w:instrText>ADDIN CitaviPlaceholder{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}</w:instrText>
           </w:r>
           <w:r>
             <w:rPr>
@@ -8165,7 +8349,7 @@
         <w:pStyle w:val="Folgeabsatz"/>
         <w:numPr>
           <w:ilvl w:val="0"/>
-          <w:numId w:val="14"/>
+          <w:numId w:val="17"/>
         </w:numPr>
       </w:pPr>
       <w:r>
@@ -8192,7 +8376,7 @@
             <w:rPr>
               <w:noProof/>
             </w:rPr>
-            <w:instrText>ADDIN CitaviPlaceholder{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}</w:instrText>
+            <w:instrText>ADDIN CitaviPlaceholder{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}</w:instrText>
           </w:r>
           <w:r>
             <w:rPr>
@@ -8214,28 +8398,21 @@
           </w:r>
         </w:sdtContent>
       </w:sdt>
-    </w:p>
-    <w:p>
-      <w:pPr>
-        <w:pStyle w:val="Folgeabsatz"/>
-        <w:numPr>
-          <w:ilvl w:val="0"/>
-          <w:numId w:val="14"/>
-        </w:numPr>
-      </w:pPr>
-      <w:r>
-        <w:t xml:space="preserve">Answer span extraction </w:t>
+      <w:r>
+        <w:t xml:space="preserve"> </w:t>
+      </w:r>
+      <w:r>
+        <w:t xml:space="preserve">Intent classification </w:t>
       </w:r>
       <w:sdt>
         <w:sdtPr>
           <w:alias w:val="To edit, see citavi.com/edit"/>
-          <w:tag w:val="CitaviPlaceholder#40b843e3-874f-415f-be89-c38010da9a7b"/>
-          <w:id w:val="-1393190342"/>
+          <w:tag w:val="CitaviPlaceholder#f04e42af-48a7-468f-b4e7-9f673263f5b5"/>
+          <w:id w:val="26377826"/>
           <w:placeholder>
-            <w:docPart w:val="067588AC189741558A03481F4E870722"/>
+            <w:docPart w:val="2B991EB0ADD84083914AF2605BBC1F0A"/>
           </w:placeholder>
         </w:sdtPr>
-        <w:sdtEndPr/>
         <w:sdtContent>
           <w:r>
             <w:rPr>
@@ -8247,62 +8424,7 @@
             <w:rPr>
               <w:noProof/>
             </w:rPr>
-            <w:instrText>ADDIN CitaviPlaceholder{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}</w:instrText>
-          </w:r>
-          <w:r>
-            <w:rPr>
-              <w:noProof/>
-            </w:rPr>
-            <w:fldChar w:fldCharType="separate"/>
-          </w:r>
-          <w:r>
-            <w:rPr>
-              <w:noProof/>
-            </w:rPr>
-            <w:t>(Vakulenko et al., 2021)</w:t>
-          </w:r>
-          <w:r>
-            <w:rPr>
-              <w:noProof/>
-            </w:rPr>
-            <w:fldChar w:fldCharType="end"/>
-          </w:r>
-        </w:sdtContent>
-      </w:sdt>
-    </w:p>
-    <w:p>
-      <w:pPr>
-        <w:pStyle w:val="Folgeabsatz"/>
-        <w:numPr>
-          <w:ilvl w:val="0"/>
-          <w:numId w:val="14"/>
-        </w:numPr>
-      </w:pPr>
-      <w:r>
-        <w:t xml:space="preserve">Intent classification </w:t>
-      </w:r>
-      <w:sdt>
-        <w:sdtPr>
-          <w:alias w:val="To edit, see citavi.com/edit"/>
-          <w:tag w:val="CitaviPlaceholder#f04e42af-48a7-468f-b4e7-9f673263f5b5"/>
-          <w:id w:val="26377826"/>
-          <w:placeholder>
-            <w:docPart w:val="067588AC189741558A03481F4E870722"/>
-          </w:placeholder>
-        </w:sdtPr>
-        <w:sdtEndPr/>
-        <w:sdtContent>
-          <w:r>
-            <w:rPr>
-              <w:noProof/>
-            </w:rPr>
-            <w:fldChar w:fldCharType="begin"/>
-          </w:r>
-          <w:r>
-            <w:rPr>
-              <w:noProof/>
-            </w:rPr>
-            <w:instrText>ADDIN CitaviPlaceholder{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}</w:instrText>
+            <w:instrText>ADDIN CitaviPlaceholder{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}</w:instrText>
           </w:r>
           <w:r>
             <w:rPr>
@@ -8330,7 +8452,7 @@
         <w:pStyle w:val="Folgeabsatz"/>
         <w:numPr>
           <w:ilvl w:val="0"/>
-          <w:numId w:val="14"/>
+          <w:numId w:val="17"/>
         </w:numPr>
       </w:pPr>
       <w:r>
@@ -8385,7 +8507,7 @@
         <w:pStyle w:val="Folgeabsatz"/>
         <w:numPr>
           <w:ilvl w:val="0"/>
-          <w:numId w:val="14"/>
+          <w:numId w:val="17"/>
         </w:numPr>
       </w:pPr>
       <w:r>
@@ -8440,7 +8562,7 @@
         <w:pStyle w:val="Folgeabsatz"/>
         <w:numPr>
           <w:ilvl w:val="0"/>
-          <w:numId w:val="14"/>
+          <w:numId w:val="17"/>
         </w:numPr>
       </w:pPr>
       <w:r>
@@ -8467,7 +8589,7 @@
             <w:rPr>
               <w:noProof/>
             </w:rPr>
-            <w:instrText>ADDIN CitaviPlaceholder{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}</w:instrText>
+            <w:instrText>ADDIN CitaviPlaceholder{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}</w:instrText>
           </w:r>
           <w:r>
             <w:rPr>
@@ -8495,7 +8617,7 @@
         <w:pStyle w:val="Folgeabsatz"/>
         <w:numPr>
           <w:ilvl w:val="0"/>
-          <w:numId w:val="14"/>
+          <w:numId w:val="17"/>
         </w:numPr>
       </w:pPr>
       <w:sdt>
@@ -8519,7 +8641,7 @@
             <w:rPr>
               <w:noProof/>
             </w:rPr>
-            <w:instrText>ADDIN CitaviPlaceholder{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}</w:instrText>
+            <w:instrText>ADDIN CitaviPlaceholder{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}</w:instrText>
           </w:r>
           <w:r>
             <w:rPr>
@@ -8606,7 +8728,7 @@
         <w:pStyle w:val="Folgeabsatz"/>
         <w:numPr>
           <w:ilvl w:val="0"/>
-          <w:numId w:val="14"/>
+          <w:numId w:val="17"/>
         </w:numPr>
       </w:pPr>
       <w:sdt>
@@ -8932,7 +9054,6 @@
       </w:pPr>
       <w:proofErr w:type="gramStart"/>
       <w:r>
-        <w:lastRenderedPageBreak/>
         <w:t>Die</w:t>
       </w:r>
       <w:proofErr w:type="gramEnd"/>
@@ -8973,6 +9094,7 @@
         </w:numPr>
       </w:pPr>
       <w:r>
+        <w:lastRenderedPageBreak/>
         <w:t>Pretrain from scratch</w:t>
       </w:r>
     </w:p>
@@ -11610,8 +11732,16 @@
         <w:rPr>
           <w:lang w:val="de-DE"/>
         </w:rPr>
-        <w:t>das einbeziehen</w:t>
-      </w:r>
+        <w:t xml:space="preserve">das </w:t>
+      </w:r>
+      <w:proofErr w:type="spellStart"/>
+      <w:r>
+        <w:rPr>
+          <w:lang w:val="de-DE"/>
+        </w:rPr>
+        <w:t>einbeziehen</w:t>
+      </w:r>
+      <w:proofErr w:type="spellEnd"/>
       <w:proofErr w:type="gramEnd"/>
       <w:r>
         <w:rPr>
@@ -13539,6 +13669,118 @@
     </w:lvl>
   </w:abstractNum>
   <w:abstractNum w:abstractNumId="1" w15:restartNumberingAfterBreak="0">
+    <w:nsid w:val="11273006"/>
+    <w:multiLevelType w:val="hybridMultilevel"/>
+    <w:tmpl w:val="4A6C8F9A"/>
+    <w:lvl w:ilvl="0" w:tplc="6D5A8D7A">
+      <w:numFmt w:val="bullet"/>
+      <w:lvlText w:val="-"/>
+      <w:lvlJc w:val="left"/>
+      <w:pPr>
+        <w:ind w:left="720" w:hanging="360"/>
+      </w:pPr>
+      <w:rPr>
+        <w:rFonts w:ascii="Calibri" w:eastAsiaTheme="minorHAnsi" w:hAnsi="Calibri" w:cs="Calibri" w:hint="default"/>
+      </w:rPr>
+    </w:lvl>
+    <w:lvl w:ilvl="1" w:tplc="08090003">
+      <w:start w:val="1"/>
+      <w:numFmt w:val="bullet"/>
+      <w:lvlText w:val="o"/>
+      <w:lvlJc w:val="left"/>
+      <w:pPr>
+        <w:ind w:left="1440" w:hanging="360"/>
+      </w:pPr>
+      <w:rPr>
+        <w:rFonts w:ascii="Courier New" w:hAnsi="Courier New" w:cs="Courier New" w:hint="default"/>
+      </w:rPr>
+    </w:lvl>
+    <w:lvl w:ilvl="2" w:tplc="08090005">
+      <w:start w:val="1"/>
+      <w:numFmt w:val="bullet"/>
+      <w:lvlText w:val=""/>
+      <w:lvlJc w:val="left"/>
+      <w:pPr>
+        <w:ind w:left="2160" w:hanging="360"/>
+      </w:pPr>
+      <w:rPr>
+        <w:rFonts w:ascii="Wingdings" w:hAnsi="Wingdings" w:hint="default"/>
+      </w:rPr>
+    </w:lvl>
+    <w:lvl w:ilvl="3" w:tplc="08090001" w:tentative="1">
+      <w:start w:val="1"/>
+      <w:numFmt w:val="bullet"/>
+      <w:lvlText w:val=""/>
+      <w:lvlJc w:val="left"/>
+      <w:pPr>
+        <w:ind w:left="2880" w:hanging="360"/>
+      </w:pPr>
+      <w:rPr>
+        <w:rFonts w:ascii="Symbol" w:hAnsi="Symbol" w:hint="default"/>
+      </w:rPr>
+    </w:lvl>
+    <w:lvl w:ilvl="4" w:tplc="08090003" w:tentative="1">
+      <w:start w:val="1"/>
+      <w:numFmt w:val="bullet"/>
+      <w:lvlText w:val="o"/>
+      <w:lvlJc w:val="left"/>
+      <w:pPr>
+        <w:ind w:left="3600" w:hanging="360"/>
+      </w:pPr>
+      <w:rPr>
+        <w:rFonts w:ascii="Courier New" w:hAnsi="Courier New" w:cs="Courier New" w:hint="default"/>
+      </w:rPr>
+    </w:lvl>
+    <w:lvl w:ilvl="5" w:tplc="08090005" w:tentative="1">
+      <w:start w:val="1"/>
+      <w:numFmt w:val="bullet"/>
+      <w:lvlText w:val=""/>
+      <w:lvlJc w:val="left"/>
+      <w:pPr>
+        <w:ind w:left="4320" w:hanging="360"/>
+      </w:pPr>
+      <w:rPr>
+        <w:rFonts w:ascii="Wingdings" w:hAnsi="Wingdings" w:hint="default"/>
+      </w:rPr>
+    </w:lvl>
+    <w:lvl w:ilvl="6" w:tplc="08090001" w:tentative="1">
+      <w:start w:val="1"/>
+      <w:numFmt w:val="bullet"/>
+      <w:lvlText w:val=""/>
+      <w:lvlJc w:val="left"/>
+      <w:pPr>
+        <w:ind w:left="5040" w:hanging="360"/>
+      </w:pPr>
+      <w:rPr>
+        <w:rFonts w:ascii="Symbol" w:hAnsi="Symbol" w:hint="default"/>
+      </w:rPr>
+    </w:lvl>
+    <w:lvl w:ilvl="7" w:tplc="08090003" w:tentative="1">
+      <w:start w:val="1"/>
+      <w:numFmt w:val="bullet"/>
+      <w:lvlText w:val="o"/>
+      <w:lvlJc w:val="left"/>
+      <w:pPr>
+        <w:ind w:left="5760" w:hanging="360"/>
+      </w:pPr>
+      <w:rPr>
+        <w:rFonts w:ascii="Courier New" w:hAnsi="Courier New" w:cs="Courier New" w:hint="default"/>
+      </w:rPr>
+    </w:lvl>
+    <w:lvl w:ilvl="8" w:tplc="08090005" w:tentative="1">
+      <w:start w:val="1"/>
+      <w:numFmt w:val="bullet"/>
+      <w:lvlText w:val=""/>
+      <w:lvlJc w:val="left"/>
+      <w:pPr>
+        <w:ind w:left="6480" w:hanging="360"/>
+      </w:pPr>
+      <w:rPr>
+        <w:rFonts w:ascii="Wingdings" w:hAnsi="Wingdings" w:hint="default"/>
+      </w:rPr>
+    </w:lvl>
+  </w:abstractNum>
+  <w:abstractNum w:abstractNumId="2" w15:restartNumberingAfterBreak="0">
     <w:nsid w:val="154C2BF8"/>
     <w:multiLevelType w:val="hybridMultilevel"/>
     <w:tmpl w:val="3434058E"/>
@@ -13651,7 +13893,7 @@
       </w:rPr>
     </w:lvl>
   </w:abstractNum>
-  <w:abstractNum w:abstractNumId="2" w15:restartNumberingAfterBreak="0">
+  <w:abstractNum w:abstractNumId="3" w15:restartNumberingAfterBreak="0">
     <w:nsid w:val="15DE113F"/>
     <w:multiLevelType w:val="hybridMultilevel"/>
     <w:tmpl w:val="16CC1562"/>
@@ -13764,7 +14006,7 @@
       </w:rPr>
     </w:lvl>
   </w:abstractNum>
-  <w:abstractNum w:abstractNumId="3" w15:restartNumberingAfterBreak="0">
+  <w:abstractNum w:abstractNumId="4" w15:restartNumberingAfterBreak="0">
     <w:nsid w:val="162126B3"/>
     <w:multiLevelType w:val="hybridMultilevel"/>
     <w:tmpl w:val="29306B66"/>
@@ -13876,7 +14118,7 @@
       </w:rPr>
     </w:lvl>
   </w:abstractNum>
-  <w:abstractNum w:abstractNumId="4" w15:restartNumberingAfterBreak="0">
+  <w:abstractNum w:abstractNumId="5" w15:restartNumberingAfterBreak="0">
     <w:nsid w:val="19BC7B29"/>
     <w:multiLevelType w:val="hybridMultilevel"/>
     <w:tmpl w:val="91E8EF92"/>
@@ -13988,7 +14230,7 @@
       </w:rPr>
     </w:lvl>
   </w:abstractNum>
-  <w:abstractNum w:abstractNumId="5" w15:restartNumberingAfterBreak="0">
+  <w:abstractNum w:abstractNumId="6" w15:restartNumberingAfterBreak="0">
     <w:nsid w:val="1A7F3FA1"/>
     <w:multiLevelType w:val="hybridMultilevel"/>
     <w:tmpl w:val="7B9CAE3C"/>
@@ -14100,7 +14342,7 @@
       </w:rPr>
     </w:lvl>
   </w:abstractNum>
-  <w:abstractNum w:abstractNumId="6" w15:restartNumberingAfterBreak="0">
+  <w:abstractNum w:abstractNumId="7" w15:restartNumberingAfterBreak="0">
     <w:nsid w:val="26733B77"/>
     <w:multiLevelType w:val="hybridMultilevel"/>
     <w:tmpl w:val="8E224ACE"/>
@@ -14212,7 +14454,7 @@
       </w:rPr>
     </w:lvl>
   </w:abstractNum>
-  <w:abstractNum w:abstractNumId="7" w15:restartNumberingAfterBreak="0">
+  <w:abstractNum w:abstractNumId="8" w15:restartNumberingAfterBreak="0">
     <w:nsid w:val="26E83DD8"/>
     <w:multiLevelType w:val="hybridMultilevel"/>
     <w:tmpl w:val="D592CEF6"/>
@@ -14301,7 +14543,7 @@
       </w:pPr>
     </w:lvl>
   </w:abstractNum>
-  <w:abstractNum w:abstractNumId="8" w15:restartNumberingAfterBreak="0">
+  <w:abstractNum w:abstractNumId="9" w15:restartNumberingAfterBreak="0">
     <w:nsid w:val="33126B96"/>
     <w:multiLevelType w:val="multilevel"/>
     <w:tmpl w:val="2E9EC89E"/>
@@ -14373,7 +14615,7 @@
       <w:lvlJc w:val="left"/>
     </w:lvl>
   </w:abstractNum>
-  <w:abstractNum w:abstractNumId="9" w15:restartNumberingAfterBreak="0">
+  <w:abstractNum w:abstractNumId="10" w15:restartNumberingAfterBreak="0">
     <w:nsid w:val="497D081D"/>
     <w:multiLevelType w:val="hybridMultilevel"/>
     <w:tmpl w:val="D884F83A"/>
@@ -14486,7 +14728,7 @@
       </w:rPr>
     </w:lvl>
   </w:abstractNum>
-  <w:abstractNum w:abstractNumId="10" w15:restartNumberingAfterBreak="0">
+  <w:abstractNum w:abstractNumId="11" w15:restartNumberingAfterBreak="0">
     <w:nsid w:val="51043DED"/>
     <w:multiLevelType w:val="multilevel"/>
     <w:tmpl w:val="44A62A82"/>
@@ -14599,7 +14841,7 @@
       </w:rPr>
     </w:lvl>
   </w:abstractNum>
-  <w:abstractNum w:abstractNumId="11" w15:restartNumberingAfterBreak="0">
+  <w:abstractNum w:abstractNumId="12" w15:restartNumberingAfterBreak="0">
     <w:nsid w:val="531629ED"/>
     <w:multiLevelType w:val="hybridMultilevel"/>
     <w:tmpl w:val="C0CA9D08"/>
@@ -14711,7 +14953,7 @@
       </w:rPr>
     </w:lvl>
   </w:abstractNum>
-  <w:abstractNum w:abstractNumId="12" w15:restartNumberingAfterBreak="0">
+  <w:abstractNum w:abstractNumId="13" w15:restartNumberingAfterBreak="0">
     <w:nsid w:val="59501EFA"/>
     <w:multiLevelType w:val="hybridMultilevel"/>
     <w:tmpl w:val="3856B186"/>
@@ -14824,7 +15066,7 @@
       </w:rPr>
     </w:lvl>
   </w:abstractNum>
-  <w:abstractNum w:abstractNumId="13" w15:restartNumberingAfterBreak="0">
+  <w:abstractNum w:abstractNumId="14" w15:restartNumberingAfterBreak="0">
     <w:nsid w:val="5F90532F"/>
     <w:multiLevelType w:val="hybridMultilevel"/>
     <w:tmpl w:val="C1B0067C"/>
@@ -14936,10 +15178,10 @@
       </w:rPr>
     </w:lvl>
   </w:abstractNum>
-  <w:abstractNum w:abstractNumId="14" w15:restartNumberingAfterBreak="0">
+  <w:abstractNum w:abstractNumId="15" w15:restartNumberingAfterBreak="0">
     <w:nsid w:val="73BA799C"/>
     <w:multiLevelType w:val="hybridMultilevel"/>
-    <w:tmpl w:val="FDBCC540"/>
+    <w:tmpl w:val="343E9634"/>
     <w:lvl w:ilvl="0" w:tplc="6D5A8D7A">
       <w:numFmt w:val="bullet"/>
       <w:lvlText w:val="-"/>
@@ -15048,7 +15290,7 @@
       </w:rPr>
     </w:lvl>
   </w:abstractNum>
-  <w:abstractNum w:abstractNumId="15" w15:restartNumberingAfterBreak="0">
+  <w:abstractNum w:abstractNumId="16" w15:restartNumberingAfterBreak="0">
     <w:nsid w:val="76310D97"/>
     <w:multiLevelType w:val="hybridMultilevel"/>
     <w:tmpl w:val="0DE0B6AA"/>
@@ -15161,51 +15403,54 @@
     </w:lvl>
   </w:abstractNum>
   <w:num w:numId="1">
-    <w:abstractNumId w:val="8"/>
+    <w:abstractNumId w:val="9"/>
   </w:num>
   <w:num w:numId="2">
-    <w:abstractNumId w:val="14"/>
+    <w:abstractNumId w:val="15"/>
   </w:num>
   <w:num w:numId="3">
-    <w:abstractNumId w:val="6"/>
+    <w:abstractNumId w:val="7"/>
   </w:num>
   <w:num w:numId="4">
-    <w:abstractNumId w:val="10"/>
+    <w:abstractNumId w:val="11"/>
   </w:num>
   <w:num w:numId="5">
-    <w:abstractNumId w:val="12"/>
+    <w:abstractNumId w:val="13"/>
   </w:num>
   <w:num w:numId="6">
     <w:abstractNumId w:val="0"/>
   </w:num>
   <w:num w:numId="7">
+    <w:abstractNumId w:val="5"/>
+  </w:num>
+  <w:num w:numId="8">
+    <w:abstractNumId w:val="12"/>
+  </w:num>
+  <w:num w:numId="9">
+    <w:abstractNumId w:val="16"/>
+  </w:num>
+  <w:num w:numId="10">
+    <w:abstractNumId w:val="6"/>
+  </w:num>
+  <w:num w:numId="11">
+    <w:abstractNumId w:val="14"/>
+  </w:num>
+  <w:num w:numId="12">
+    <w:abstractNumId w:val="3"/>
+  </w:num>
+  <w:num w:numId="13">
     <w:abstractNumId w:val="4"/>
   </w:num>
-  <w:num w:numId="8">
-    <w:abstractNumId w:val="11"/>
+  <w:num w:numId="14">
+    <w:abstractNumId w:val="10"/>
   </w:num>
-  <w:num w:numId="9">
-    <w:abstractNumId w:val="15"/>
+  <w:num w:numId="15">
+    <w:abstractNumId w:val="8"/>
   </w:num>
-  <w:num w:numId="10">
-    <w:abstractNumId w:val="5"/>
-  </w:num>
-  <w:num w:numId="11">
-    <w:abstractNumId w:val="13"/>
-  </w:num>
-  <w:num w:numId="12">
+  <w:num w:numId="16">
     <w:abstractNumId w:val="2"/>
   </w:num>
-  <w:num w:numId="13">
-    <w:abstractNumId w:val="3"/>
-  </w:num>
-  <w:num w:numId="14">
-    <w:abstractNumId w:val="9"/>
-  </w:num>
-  <w:num w:numId="15">
-    <w:abstractNumId w:val="7"/>
-  </w:num>
-  <w:num w:numId="16">
+  <w:num w:numId="17">
     <w:abstractNumId w:val="1"/>
   </w:num>
 </w:numbering>
@@ -16123,6 +16368,40 @@
       <w:bCs/>
     </w:rPr>
   </w:style>
+  <w:style w:type="paragraph" w:styleId="Titel">
+    <w:name w:val="Title"/>
+    <w:basedOn w:val="Standard"/>
+    <w:next w:val="Standard"/>
+    <w:link w:val="TitelZchn"/>
+    <w:uiPriority w:val="10"/>
+    <w:qFormat/>
+    <w:rsid w:val="004216F0"/>
+    <w:pPr>
+      <w:spacing w:after="0" w:line="240" w:lineRule="auto"/>
+      <w:contextualSpacing/>
+    </w:pPr>
+    <w:rPr>
+      <w:rFonts w:asciiTheme="majorHAnsi" w:eastAsiaTheme="majorEastAsia" w:hAnsiTheme="majorHAnsi" w:cstheme="majorBidi"/>
+      <w:spacing w:val="-10"/>
+      <w:kern w:val="28"/>
+      <w:sz w:val="56"/>
+      <w:szCs w:val="56"/>
+    </w:rPr>
+  </w:style>
+  <w:style w:type="character" w:customStyle="1" w:styleId="TitelZchn">
+    <w:name w:val="Titel Zchn"/>
+    <w:basedOn w:val="Absatz-Standardschriftart"/>
+    <w:link w:val="Titel"/>
+    <w:uiPriority w:val="10"/>
+    <w:rsid w:val="004216F0"/>
+    <w:rPr>
+      <w:rFonts w:asciiTheme="majorHAnsi" w:eastAsiaTheme="majorEastAsia" w:hAnsiTheme="majorHAnsi" w:cstheme="majorBidi"/>
+      <w:spacing w:val="-10"/>
+      <w:kern w:val="28"/>
+      <w:sz w:val="56"/>
+      <w:szCs w:val="56"/>
+    </w:rPr>
+  </w:style>
 </w:styles>
 </file>
 
@@ -16187,6 +16466,64 @@
         </w:p>
       </w:docPartBody>
     </w:docPart>
+    <w:docPart>
+      <w:docPartPr>
+        <w:name w:val="43867BD26FCA4991A43EDA79A4A3F854"/>
+        <w:category>
+          <w:name w:val="Allgemein"/>
+          <w:gallery w:val="placeholder"/>
+        </w:category>
+        <w:types>
+          <w:type w:val="bbPlcHdr"/>
+        </w:types>
+        <w:behaviors>
+          <w:behavior w:val="content"/>
+        </w:behaviors>
+        <w:guid w:val="{700E9456-B3F7-48B7-9692-17DB55F4B8AE}"/>
+      </w:docPartPr>
+      <w:docPartBody>
+        <w:p>
+          <w:pPr>
+            <w:pStyle w:val="43867BD26FCA4991A43EDA79A4A3F854"/>
+          </w:pPr>
+          <w:r>
+            <w:rPr>
+              <w:rStyle w:val="Platzhaltertext"/>
+            </w:rPr>
+            <w:t>Klicken oder tippen Sie hier, um Text einzugeben.</w:t>
+          </w:r>
+        </w:p>
+      </w:docPartBody>
+    </w:docPart>
+    <w:docPart>
+      <w:docPartPr>
+        <w:name w:val="2B991EB0ADD84083914AF2605BBC1F0A"/>
+        <w:category>
+          <w:name w:val="Allgemein"/>
+          <w:gallery w:val="placeholder"/>
+        </w:category>
+        <w:types>
+          <w:type w:val="bbPlcHdr"/>
+        </w:types>
+        <w:behaviors>
+          <w:behavior w:val="content"/>
+        </w:behaviors>
+        <w:guid w:val="{490667E6-9DA3-4F18-BC62-A6C8B87505B9}"/>
+      </w:docPartPr>
+      <w:docPartBody>
+        <w:p>
+          <w:pPr>
+            <w:pStyle w:val="2B991EB0ADD84083914AF2605BBC1F0A"/>
+          </w:pPr>
+          <w:r>
+            <w:rPr>
+              <w:rStyle w:val="Platzhaltertext"/>
+            </w:rPr>
+            <w:t>Klicken oder tippen Sie hier, um Text einzugeben.</w:t>
+          </w:r>
+        </w:p>
+      </w:docPartBody>
+    </w:docPart>
   </w:docParts>
 </w:glossaryDocument>
 </file>
@@ -16214,6 +16551,13 @@
     <w:pitch w:val="variable"/>
     <w:sig w:usb0="00000000" w:usb1="10000000" w:usb2="00000000" w:usb3="00000000" w:csb0="80000000" w:csb1="00000000"/>
   </w:font>
+  <w:font w:name="Calibri">
+    <w:panose1 w:val="020F0502020204030204"/>
+    <w:charset w:val="00"/>
+    <w:family w:val="swiss"/>
+    <w:pitch w:val="variable"/>
+    <w:sig w:usb0="E4002EFF" w:usb1="C000247B" w:usb2="00000009" w:usb3="00000000" w:csb0="000001FF" w:csb1="00000000"/>
+  </w:font>
   <w:font w:name="Courier New">
     <w:panose1 w:val="02070309020205020404"/>
     <w:charset w:val="00"/>
@@ -16227,13 +16571,6 @@
     <w:family w:val="roman"/>
     <w:pitch w:val="variable"/>
     <w:sig w:usb0="E0000287" w:usb1="40000013" w:usb2="00000000" w:usb3="00000000" w:csb0="0000019F" w:csb1="00000000"/>
-  </w:font>
-  <w:font w:name="Calibri">
-    <w:panose1 w:val="020F0502020204030204"/>
-    <w:charset w:val="00"/>
-    <w:family w:val="swiss"/>
-    <w:pitch w:val="variable"/>
-    <w:sig w:usb0="E4002EFF" w:usb1="C000247B" w:usb2="00000009" w:usb3="00000000" w:csb0="000001FF" w:csb1="00000000"/>
   </w:font>
   <w:font w:name="Arial">
     <w:panose1 w:val="020B0604020202020204"/>
@@ -16291,6 +16628,7 @@
   </w:compat>
   <w:rsids>
     <w:rsidRoot w:val="00494622"/>
+    <w:rsid w:val="00057ED6"/>
     <w:rsid w:val="00494622"/>
     <w:rsid w:val="005E77E0"/>
     <w:rsid w:val="00755B1B"/>
@@ -16301,6 +16639,7 @@
     <w:rsid w:val="00BE2DB3"/>
     <w:rsid w:val="00C84825"/>
     <w:rsid w:val="00D57B35"/>
+    <w:rsid w:val="00E503EA"/>
   </w:rsids>
   <m:mathPr>
     <m:mathFont m:val="Cambria Math"/>
@@ -16754,7 +17093,7 @@
     <w:basedOn w:val="Absatz-Standardschriftart"/>
     <w:uiPriority w:val="99"/>
     <w:semiHidden/>
-    <w:rsid w:val="00494622"/>
+    <w:rsid w:val="00E503EA"/>
     <w:rPr>
       <w:color w:val="808080"/>
     </w:rPr>
@@ -16766,6 +17105,18 @@
   <w:style w:type="paragraph" w:customStyle="1" w:styleId="067588AC189741558A03481F4E870722">
     <w:name w:val="067588AC189741558A03481F4E870722"/>
     <w:rsid w:val="00494622"/>
+  </w:style>
+  <w:style w:type="paragraph" w:customStyle="1" w:styleId="7D3138DFFC44438EAF1DB29D8B878AF5">
+    <w:name w:val="7D3138DFFC44438EAF1DB29D8B878AF5"/>
+    <w:rsid w:val="00E503EA"/>
+  </w:style>
+  <w:style w:type="paragraph" w:customStyle="1" w:styleId="43867BD26FCA4991A43EDA79A4A3F854">
+    <w:name w:val="43867BD26FCA4991A43EDA79A4A3F854"/>
+    <w:rsid w:val="00E503EA"/>
+  </w:style>
+  <w:style w:type="paragraph" w:customStyle="1" w:styleId="2B991EB0ADD84083914AF2605BBC1F0A">
+    <w:name w:val="2B991EB0ADD84083914AF2605BBC1F0A"/>
+    <w:rsid w:val="00E503EA"/>
   </w:style>
 </w:styles>
 </file>

</xml_diff>